<commit_message>
Fixes for 2 and 3 lab.
</commit_message>
<xml_diff>
--- a/Labs/Отчет_2.docx
+++ b/Labs/Отчет_2.docx
@@ -3314,6 +3314,7 @@
     </w:p>
     <w:p>
       <w:pPr>
+        <w:spacing w:after="0"/>
         <w:ind w:firstLine="360"/>
         <w:jc w:val="both"/>
         <w:rPr>
@@ -3764,6 +3765,7 @@
     </w:p>
     <w:p>
       <w:pPr>
+        <w:spacing w:after="120"/>
         <w:rPr>
           <w:rFonts w:ascii="Times New Roman" w:hAnsi="Times New Roman" w:cs="Times New Roman"/>
           <w:b/>
@@ -3783,6 +3785,7 @@
     </w:p>
     <w:p>
       <w:pPr>
+        <w:spacing w:after="120"/>
         <w:rPr>
           <w:rFonts w:ascii="Times New Roman" w:hAnsi="Times New Roman" w:cs="Times New Roman"/>
           <w:sz w:val="24"/>
@@ -4198,7 +4201,7 @@
           <w:color w:val="000000"/>
           <w:lang w:val="en-US"/>
         </w:rPr>
-        <w:t>a = -4;</w:t>
+        <w:t>a = 0;</w:t>
       </w:r>
     </w:p>
     <w:p>
@@ -4506,7 +4509,7 @@
           <w:color w:val="000000"/>
           <w:lang w:val="en-US"/>
         </w:rPr>
-        <w:t>xiArr</w:t>
+        <w:t>xI_Arr</w:t>
       </w:r>
       <w:proofErr w:type="spellEnd"/>
       <w:r>
@@ -4554,7 +4557,7 @@
           <w:color w:val="000000"/>
           <w:lang w:val="en-US"/>
         </w:rPr>
-        <w:t>fiArr</w:t>
+        <w:t>fI_Arr</w:t>
       </w:r>
       <w:proofErr w:type="spellEnd"/>
       <w:r>
@@ -4581,7 +4584,7 @@
           <w:color w:val="000000"/>
           <w:lang w:val="en-US"/>
         </w:rPr>
-        <w:t>);</w:t>
+        <w:t xml:space="preserve">); </w:t>
       </w:r>
     </w:p>
     <w:p>
@@ -4601,7 +4604,7 @@
           <w:color w:val="000000"/>
           <w:lang w:val="en-US"/>
         </w:rPr>
-        <w:t xml:space="preserve"> </w:t>
+        <w:t>step = 1;</w:t>
       </w:r>
     </w:p>
     <w:p>
@@ -4618,10 +4621,54 @@
       <w:r>
         <w:rPr>
           <w:rFonts w:ascii="Courier New" w:hAnsi="Courier New" w:cs="Courier New"/>
-          <w:color w:val="000000"/>
-          <w:lang w:val="en-US"/>
-        </w:rPr>
-        <w:t>step = 1;</w:t>
+          <w:color w:val="0000FF"/>
+          <w:lang w:val="en-US"/>
+        </w:rPr>
+        <w:t>for</w:t>
+      </w:r>
+      <w:r>
+        <w:rPr>
+          <w:rFonts w:ascii="Courier New" w:hAnsi="Courier New" w:cs="Courier New"/>
+          <w:color w:val="000000"/>
+          <w:lang w:val="en-US"/>
+        </w:rPr>
+        <w:t xml:space="preserve"> </w:t>
+      </w:r>
+      <w:proofErr w:type="spellStart"/>
+      <w:r>
+        <w:rPr>
+          <w:rFonts w:ascii="Courier New" w:hAnsi="Courier New" w:cs="Courier New"/>
+          <w:color w:val="000000"/>
+          <w:lang w:val="en-US"/>
+        </w:rPr>
+        <w:t>i</w:t>
+      </w:r>
+      <w:proofErr w:type="spellEnd"/>
+      <w:r>
+        <w:rPr>
+          <w:rFonts w:ascii="Courier New" w:hAnsi="Courier New" w:cs="Courier New"/>
+          <w:color w:val="000000"/>
+          <w:lang w:val="en-US"/>
+        </w:rPr>
+        <w:t>=</w:t>
+      </w:r>
+      <w:proofErr w:type="gramStart"/>
+      <w:r>
+        <w:rPr>
+          <w:rFonts w:ascii="Courier New" w:hAnsi="Courier New" w:cs="Courier New"/>
+          <w:color w:val="000000"/>
+          <w:lang w:val="en-US"/>
+        </w:rPr>
+        <w:t>1:MaxIterationCount</w:t>
+      </w:r>
+      <w:proofErr w:type="gramEnd"/>
+      <w:r>
+        <w:rPr>
+          <w:rFonts w:ascii="Courier New" w:hAnsi="Courier New" w:cs="Courier New"/>
+          <w:color w:val="000000"/>
+          <w:lang w:val="en-US"/>
+        </w:rPr>
+        <w:t>()</w:t>
       </w:r>
     </w:p>
     <w:p>
@@ -4638,18 +4685,26 @@
       <w:r>
         <w:rPr>
           <w:rFonts w:ascii="Courier New" w:hAnsi="Courier New" w:cs="Courier New"/>
+          <w:color w:val="000000"/>
+          <w:lang w:val="en-US"/>
+        </w:rPr>
+        <w:t xml:space="preserve">    </w:t>
+      </w:r>
+      <w:r>
+        <w:rPr>
+          <w:rFonts w:ascii="Courier New" w:hAnsi="Courier New" w:cs="Courier New"/>
           <w:color w:val="0000FF"/>
           <w:lang w:val="en-US"/>
         </w:rPr>
-        <w:t>for</w:t>
-      </w:r>
-      <w:r>
-        <w:rPr>
-          <w:rFonts w:ascii="Courier New" w:hAnsi="Courier New" w:cs="Courier New"/>
-          <w:color w:val="000000"/>
-          <w:lang w:val="en-US"/>
-        </w:rPr>
-        <w:t xml:space="preserve"> </w:t>
+        <w:t>if</w:t>
+      </w:r>
+      <w:r>
+        <w:rPr>
+          <w:rFonts w:ascii="Courier New" w:hAnsi="Courier New" w:cs="Courier New"/>
+          <w:color w:val="000000"/>
+          <w:lang w:val="en-US"/>
+        </w:rPr>
+        <w:t>(xi(</w:t>
       </w:r>
       <w:proofErr w:type="spellStart"/>
       <w:r>
@@ -4667,25 +4722,7 @@
           <w:color w:val="000000"/>
           <w:lang w:val="en-US"/>
         </w:rPr>
-        <w:t>=</w:t>
-      </w:r>
-      <w:proofErr w:type="gramStart"/>
-      <w:r>
-        <w:rPr>
-          <w:rFonts w:ascii="Courier New" w:hAnsi="Courier New" w:cs="Courier New"/>
-          <w:color w:val="000000"/>
-          <w:lang w:val="en-US"/>
-        </w:rPr>
-        <w:t>1:MaxIterationCount</w:t>
-      </w:r>
-      <w:proofErr w:type="gramEnd"/>
-      <w:r>
-        <w:rPr>
-          <w:rFonts w:ascii="Courier New" w:hAnsi="Courier New" w:cs="Courier New"/>
-          <w:color w:val="000000"/>
-          <w:lang w:val="en-US"/>
-        </w:rPr>
-        <w:t>()</w:t>
+        <w:t>)~=0)</w:t>
       </w:r>
     </w:p>
     <w:p>
@@ -4705,23 +4742,7 @@
           <w:color w:val="000000"/>
           <w:lang w:val="en-US"/>
         </w:rPr>
-        <w:t xml:space="preserve">    </w:t>
-      </w:r>
-      <w:r>
-        <w:rPr>
-          <w:rFonts w:ascii="Courier New" w:hAnsi="Courier New" w:cs="Courier New"/>
-          <w:color w:val="0000FF"/>
-          <w:lang w:val="en-US"/>
-        </w:rPr>
-        <w:t>if</w:t>
-      </w:r>
-      <w:r>
-        <w:rPr>
-          <w:rFonts w:ascii="Courier New" w:hAnsi="Courier New" w:cs="Courier New"/>
-          <w:color w:val="000000"/>
-          <w:lang w:val="en-US"/>
-        </w:rPr>
-        <w:t>(xi(</w:t>
+        <w:t xml:space="preserve">        </w:t>
       </w:r>
       <w:proofErr w:type="spellStart"/>
       <w:r>
@@ -4730,6 +4751,24 @@
           <w:color w:val="000000"/>
           <w:lang w:val="en-US"/>
         </w:rPr>
+        <w:t>xI_Arr</w:t>
+      </w:r>
+      <w:proofErr w:type="spellEnd"/>
+      <w:r>
+        <w:rPr>
+          <w:rFonts w:ascii="Courier New" w:hAnsi="Courier New" w:cs="Courier New"/>
+          <w:color w:val="000000"/>
+          <w:lang w:val="en-US"/>
+        </w:rPr>
+        <w:t>(step) = xi(</w:t>
+      </w:r>
+      <w:proofErr w:type="spellStart"/>
+      <w:r>
+        <w:rPr>
+          <w:rFonts w:ascii="Courier New" w:hAnsi="Courier New" w:cs="Courier New"/>
+          <w:color w:val="000000"/>
+          <w:lang w:val="en-US"/>
+        </w:rPr>
         <w:t>i</w:t>
       </w:r>
       <w:proofErr w:type="spellEnd"/>
@@ -4739,7 +4778,7 @@
           <w:color w:val="000000"/>
           <w:lang w:val="en-US"/>
         </w:rPr>
-        <w:t>)~=0)</w:t>
+        <w:t>);</w:t>
       </w:r>
     </w:p>
     <w:p>
@@ -4768,7 +4807,7 @@
           <w:color w:val="000000"/>
           <w:lang w:val="en-US"/>
         </w:rPr>
-        <w:t>xiArr</w:t>
+        <w:t>fI_Arr</w:t>
       </w:r>
       <w:proofErr w:type="spellEnd"/>
       <w:r>
@@ -4777,7 +4816,7 @@
           <w:color w:val="000000"/>
           <w:lang w:val="en-US"/>
         </w:rPr>
-        <w:t>(step) = xi(</w:t>
+        <w:t>(step) = fi(</w:t>
       </w:r>
       <w:proofErr w:type="spellStart"/>
       <w:r>
@@ -4815,43 +4854,7 @@
           <w:color w:val="000000"/>
           <w:lang w:val="en-US"/>
         </w:rPr>
-        <w:t xml:space="preserve">        </w:t>
-      </w:r>
-      <w:proofErr w:type="spellStart"/>
-      <w:r>
-        <w:rPr>
-          <w:rFonts w:ascii="Courier New" w:hAnsi="Courier New" w:cs="Courier New"/>
-          <w:color w:val="000000"/>
-          <w:lang w:val="en-US"/>
-        </w:rPr>
-        <w:t>fiArr</w:t>
-      </w:r>
-      <w:proofErr w:type="spellEnd"/>
-      <w:r>
-        <w:rPr>
-          <w:rFonts w:ascii="Courier New" w:hAnsi="Courier New" w:cs="Courier New"/>
-          <w:color w:val="000000"/>
-          <w:lang w:val="en-US"/>
-        </w:rPr>
-        <w:t>(step) = fi(</w:t>
-      </w:r>
-      <w:proofErr w:type="spellStart"/>
-      <w:r>
-        <w:rPr>
-          <w:rFonts w:ascii="Courier New" w:hAnsi="Courier New" w:cs="Courier New"/>
-          <w:color w:val="000000"/>
-          <w:lang w:val="en-US"/>
-        </w:rPr>
-        <w:t>i</w:t>
-      </w:r>
-      <w:proofErr w:type="spellEnd"/>
-      <w:r>
-        <w:rPr>
-          <w:rFonts w:ascii="Courier New" w:hAnsi="Courier New" w:cs="Courier New"/>
-          <w:color w:val="000000"/>
-          <w:lang w:val="en-US"/>
-        </w:rPr>
-        <w:t>);</w:t>
+        <w:t xml:space="preserve">        step = step + 1;</w:t>
       </w:r>
     </w:p>
     <w:p>
@@ -4871,7 +4874,15 @@
           <w:color w:val="000000"/>
           <w:lang w:val="en-US"/>
         </w:rPr>
-        <w:t xml:space="preserve">        step = step + 1;</w:t>
+        <w:t xml:space="preserve">    </w:t>
+      </w:r>
+      <w:r>
+        <w:rPr>
+          <w:rFonts w:ascii="Courier New" w:hAnsi="Courier New" w:cs="Courier New"/>
+          <w:color w:val="0000FF"/>
+          <w:lang w:val="en-US"/>
+        </w:rPr>
+        <w:t>end</w:t>
       </w:r>
     </w:p>
     <w:p>
@@ -4888,14 +4899,6 @@
       <w:r>
         <w:rPr>
           <w:rFonts w:ascii="Courier New" w:hAnsi="Courier New" w:cs="Courier New"/>
-          <w:color w:val="000000"/>
-          <w:lang w:val="en-US"/>
-        </w:rPr>
-        <w:t xml:space="preserve">    </w:t>
-      </w:r>
-      <w:r>
-        <w:rPr>
-          <w:rFonts w:ascii="Courier New" w:hAnsi="Courier New" w:cs="Courier New"/>
           <w:color w:val="0000FF"/>
           <w:lang w:val="en-US"/>
         </w:rPr>
@@ -4919,7 +4922,7 @@
           <w:color w:val="0000FF"/>
           <w:lang w:val="en-US"/>
         </w:rPr>
-        <w:t>end</w:t>
+        <w:t xml:space="preserve"> </w:t>
       </w:r>
     </w:p>
     <w:p>
@@ -4933,13 +4936,119 @@
           <w:lang w:val="en-US"/>
         </w:rPr>
       </w:pPr>
-      <w:r>
-        <w:rPr>
-          <w:rFonts w:ascii="Courier New" w:hAnsi="Courier New" w:cs="Courier New"/>
-          <w:color w:val="0000FF"/>
+      <w:proofErr w:type="spellStart"/>
+      <w:proofErr w:type="gramStart"/>
+      <w:r>
+        <w:rPr>
+          <w:rFonts w:ascii="Courier New" w:hAnsi="Courier New" w:cs="Courier New"/>
+          <w:color w:val="000000"/>
+          <w:lang w:val="en-US"/>
+        </w:rPr>
+        <w:t>fprintf</w:t>
+      </w:r>
+      <w:proofErr w:type="spellEnd"/>
+      <w:r>
+        <w:rPr>
+          <w:rFonts w:ascii="Courier New" w:hAnsi="Courier New" w:cs="Courier New"/>
+          <w:color w:val="000000"/>
+          <w:lang w:val="en-US"/>
+        </w:rPr>
+        <w:t>(</w:t>
+      </w:r>
+      <w:proofErr w:type="gramEnd"/>
+      <w:r>
+        <w:rPr>
+          <w:rFonts w:ascii="Courier New" w:hAnsi="Courier New" w:cs="Courier New"/>
+          <w:color w:val="A020F0"/>
+          <w:lang w:val="en-US"/>
+        </w:rPr>
+        <w:t>'</w:t>
+      </w:r>
+      <w:r>
+        <w:rPr>
+          <w:rFonts w:ascii="Courier New" w:hAnsi="Courier New" w:cs="Courier New"/>
+          <w:color w:val="A020F0"/>
+        </w:rPr>
+        <w:t>Количество</w:t>
+      </w:r>
+      <w:r>
+        <w:rPr>
+          <w:rFonts w:ascii="Courier New" w:hAnsi="Courier New" w:cs="Courier New"/>
+          <w:color w:val="A020F0"/>
           <w:lang w:val="en-US"/>
         </w:rPr>
         <w:t xml:space="preserve"> </w:t>
+      </w:r>
+      <w:r>
+        <w:rPr>
+          <w:rFonts w:ascii="Courier New" w:hAnsi="Courier New" w:cs="Courier New"/>
+          <w:color w:val="A020F0"/>
+        </w:rPr>
+        <w:t>вычислений</w:t>
+      </w:r>
+      <w:r>
+        <w:rPr>
+          <w:rFonts w:ascii="Courier New" w:hAnsi="Courier New" w:cs="Courier New"/>
+          <w:color w:val="A020F0"/>
+          <w:lang w:val="en-US"/>
+        </w:rPr>
+        <w:t xml:space="preserve"> </w:t>
+      </w:r>
+      <w:r>
+        <w:rPr>
+          <w:rFonts w:ascii="Courier New" w:hAnsi="Courier New" w:cs="Courier New"/>
+          <w:color w:val="A020F0"/>
+        </w:rPr>
+        <w:t>целевой</w:t>
+      </w:r>
+      <w:r>
+        <w:rPr>
+          <w:rFonts w:ascii="Courier New" w:hAnsi="Courier New" w:cs="Courier New"/>
+          <w:color w:val="A020F0"/>
+          <w:lang w:val="en-US"/>
+        </w:rPr>
+        <w:t xml:space="preserve"> </w:t>
+      </w:r>
+      <w:r>
+        <w:rPr>
+          <w:rFonts w:ascii="Courier New" w:hAnsi="Courier New" w:cs="Courier New"/>
+          <w:color w:val="A020F0"/>
+        </w:rPr>
+        <w:t>функции</w:t>
+      </w:r>
+      <w:r>
+        <w:rPr>
+          <w:rFonts w:ascii="Courier New" w:hAnsi="Courier New" w:cs="Courier New"/>
+          <w:color w:val="A020F0"/>
+          <w:lang w:val="en-US"/>
+        </w:rPr>
+        <w:t>: %1.d.\n'</w:t>
+      </w:r>
+      <w:r>
+        <w:rPr>
+          <w:rFonts w:ascii="Courier New" w:hAnsi="Courier New" w:cs="Courier New"/>
+          <w:color w:val="000000"/>
+          <w:lang w:val="en-US"/>
+        </w:rPr>
+        <w:t>,</w:t>
+      </w:r>
+      <w:proofErr w:type="spellStart"/>
+      <w:r>
+        <w:rPr>
+          <w:rFonts w:ascii="Courier New" w:hAnsi="Courier New" w:cs="Courier New"/>
+          <w:color w:val="000000"/>
+          <w:lang w:val="en-US"/>
+        </w:rPr>
+        <w:t>iterCount</w:t>
+      </w:r>
+      <w:proofErr w:type="spellEnd"/>
+      <w:r>
+        <w:rPr>
+          <w:rFonts w:ascii="Courier New" w:hAnsi="Courier New" w:cs="Courier New"/>
+          <w:color w:val="000000"/>
+          <w:lang w:val="en-US"/>
+        </w:rPr>
+        <w:t>);</w:t>
       </w:r>
     </w:p>
     <w:p>
@@ -4979,67 +5088,7 @@
           <w:color w:val="A020F0"/>
           <w:lang w:val="en-US"/>
         </w:rPr>
-        <w:t>'</w:t>
-      </w:r>
-      <w:r>
-        <w:rPr>
-          <w:rFonts w:ascii="Courier New" w:hAnsi="Courier New" w:cs="Courier New"/>
-          <w:color w:val="A020F0"/>
-        </w:rPr>
-        <w:t>Количество</w:t>
-      </w:r>
-      <w:r>
-        <w:rPr>
-          <w:rFonts w:ascii="Courier New" w:hAnsi="Courier New" w:cs="Courier New"/>
-          <w:color w:val="A020F0"/>
-          <w:lang w:val="en-US"/>
-        </w:rPr>
-        <w:t xml:space="preserve"> </w:t>
-      </w:r>
-      <w:r>
-        <w:rPr>
-          <w:rFonts w:ascii="Courier New" w:hAnsi="Courier New" w:cs="Courier New"/>
-          <w:color w:val="A020F0"/>
-        </w:rPr>
-        <w:t>вычислений</w:t>
-      </w:r>
-      <w:r>
-        <w:rPr>
-          <w:rFonts w:ascii="Courier New" w:hAnsi="Courier New" w:cs="Courier New"/>
-          <w:color w:val="A020F0"/>
-          <w:lang w:val="en-US"/>
-        </w:rPr>
-        <w:t xml:space="preserve"> </w:t>
-      </w:r>
-      <w:r>
-        <w:rPr>
-          <w:rFonts w:ascii="Courier New" w:hAnsi="Courier New" w:cs="Courier New"/>
-          <w:color w:val="A020F0"/>
-        </w:rPr>
-        <w:t>целевой</w:t>
-      </w:r>
-      <w:r>
-        <w:rPr>
-          <w:rFonts w:ascii="Courier New" w:hAnsi="Courier New" w:cs="Courier New"/>
-          <w:color w:val="A020F0"/>
-          <w:lang w:val="en-US"/>
-        </w:rPr>
-        <w:t xml:space="preserve"> </w:t>
-      </w:r>
-      <w:r>
-        <w:rPr>
-          <w:rFonts w:ascii="Courier New" w:hAnsi="Courier New" w:cs="Courier New"/>
-          <w:color w:val="A020F0"/>
-        </w:rPr>
-        <w:t>функции</w:t>
-      </w:r>
-      <w:r>
-        <w:rPr>
-          <w:rFonts w:ascii="Courier New" w:hAnsi="Courier New" w:cs="Courier New"/>
-          <w:color w:val="A020F0"/>
-          <w:lang w:val="en-US"/>
-        </w:rPr>
-        <w:t>: %1.d.\n'</w:t>
+        <w:t>'x* = %1.10f.\n'</w:t>
       </w:r>
       <w:r>
         <w:rPr>
@@ -5056,7 +5105,7 @@
           <w:color w:val="000000"/>
           <w:lang w:val="en-US"/>
         </w:rPr>
-        <w:t>iterCount</w:t>
+        <w:t>xRes</w:t>
       </w:r>
       <w:proofErr w:type="spellEnd"/>
       <w:r>
@@ -5080,58 +5129,66 @@
         </w:rPr>
       </w:pPr>
       <w:proofErr w:type="spellStart"/>
+      <w:r>
+        <w:rPr>
+          <w:rFonts w:ascii="Courier New" w:hAnsi="Courier New" w:cs="Courier New"/>
+          <w:color w:val="000000"/>
+          <w:lang w:val="en-US"/>
+        </w:rPr>
+        <w:t>fprintf</w:t>
+      </w:r>
+      <w:proofErr w:type="spellEnd"/>
+      <w:r>
+        <w:rPr>
+          <w:rFonts w:ascii="Courier New" w:hAnsi="Courier New" w:cs="Courier New"/>
+          <w:color w:val="000000"/>
+          <w:lang w:val="en-US"/>
+        </w:rPr>
+        <w:t>(</w:t>
+      </w:r>
+      <w:r>
+        <w:rPr>
+          <w:rFonts w:ascii="Courier New" w:hAnsi="Courier New" w:cs="Courier New"/>
+          <w:color w:val="A020F0"/>
+          <w:lang w:val="en-US"/>
+        </w:rPr>
+        <w:t>'f(x*) = %1.10f.\n</w:t>
+      </w:r>
       <w:proofErr w:type="gramStart"/>
       <w:r>
         <w:rPr>
           <w:rFonts w:ascii="Courier New" w:hAnsi="Courier New" w:cs="Courier New"/>
-          <w:color w:val="000000"/>
-          <w:lang w:val="en-US"/>
-        </w:rPr>
-        <w:t>fprintf</w:t>
+          <w:color w:val="A020F0"/>
+          <w:lang w:val="en-US"/>
+        </w:rPr>
+        <w:t>'</w:t>
+      </w:r>
+      <w:r>
+        <w:rPr>
+          <w:rFonts w:ascii="Courier New" w:hAnsi="Courier New" w:cs="Courier New"/>
+          <w:color w:val="000000"/>
+          <w:lang w:val="en-US"/>
+        </w:rPr>
+        <w:t>,</w:t>
+      </w:r>
+      <w:proofErr w:type="spellStart"/>
+      <w:r>
+        <w:rPr>
+          <w:rFonts w:ascii="Courier New" w:hAnsi="Courier New" w:cs="Courier New"/>
+          <w:color w:val="000000"/>
+          <w:lang w:val="en-US"/>
+        </w:rPr>
+        <w:t>fRes</w:t>
       </w:r>
       <w:proofErr w:type="spellEnd"/>
-      <w:r>
-        <w:rPr>
-          <w:rFonts w:ascii="Courier New" w:hAnsi="Courier New" w:cs="Courier New"/>
-          <w:color w:val="000000"/>
-          <w:lang w:val="en-US"/>
-        </w:rPr>
-        <w:t>(</w:t>
-      </w:r>
       <w:proofErr w:type="gramEnd"/>
       <w:r>
         <w:rPr>
           <w:rFonts w:ascii="Courier New" w:hAnsi="Courier New" w:cs="Courier New"/>
-          <w:color w:val="A020F0"/>
-          <w:lang w:val="en-US"/>
-        </w:rPr>
-        <w:t>'x* = %1.10f.\n'</w:t>
-      </w:r>
-      <w:r>
-        <w:rPr>
-          <w:rFonts w:ascii="Courier New" w:hAnsi="Courier New" w:cs="Courier New"/>
-          <w:color w:val="000000"/>
-          <w:lang w:val="en-US"/>
-        </w:rPr>
-        <w:t>,</w:t>
-      </w:r>
-      <w:proofErr w:type="spellStart"/>
-      <w:r>
-        <w:rPr>
-          <w:rFonts w:ascii="Courier New" w:hAnsi="Courier New" w:cs="Courier New"/>
-          <w:color w:val="000000"/>
-          <w:lang w:val="en-US"/>
-        </w:rPr>
-        <w:t>xRes</w:t>
-      </w:r>
-      <w:proofErr w:type="spellEnd"/>
-      <w:r>
-        <w:rPr>
-          <w:rFonts w:ascii="Courier New" w:hAnsi="Courier New" w:cs="Courier New"/>
-          <w:color w:val="000000"/>
-          <w:lang w:val="en-US"/>
-        </w:rPr>
-        <w:t>);</w:t>
+          <w:color w:val="000000"/>
+          <w:lang w:val="en-US"/>
+        </w:rPr>
+        <w:t xml:space="preserve">); </w:t>
       </w:r>
     </w:p>
     <w:p>
@@ -5145,14 +5202,24 @@
           <w:lang w:val="en-US"/>
         </w:rPr>
       </w:pPr>
+      <w:proofErr w:type="gramStart"/>
+      <w:r>
+        <w:rPr>
+          <w:rFonts w:ascii="Courier New" w:hAnsi="Courier New" w:cs="Courier New"/>
+          <w:color w:val="000000"/>
+          <w:lang w:val="en-US"/>
+        </w:rPr>
+        <w:t>plot(</w:t>
+      </w:r>
       <w:proofErr w:type="spellStart"/>
-      <w:r>
-        <w:rPr>
-          <w:rFonts w:ascii="Courier New" w:hAnsi="Courier New" w:cs="Courier New"/>
-          <w:color w:val="000000"/>
-          <w:lang w:val="en-US"/>
-        </w:rPr>
-        <w:t>fprintf</w:t>
+      <w:proofErr w:type="gramEnd"/>
+      <w:r>
+        <w:rPr>
+          <w:rFonts w:ascii="Courier New" w:hAnsi="Courier New" w:cs="Courier New"/>
+          <w:color w:val="000000"/>
+          <w:lang w:val="en-US"/>
+        </w:rPr>
+        <w:t>xArr</w:t>
       </w:r>
       <w:proofErr w:type="spellEnd"/>
       <w:r>
@@ -5161,7 +5228,43 @@
           <w:color w:val="000000"/>
           <w:lang w:val="en-US"/>
         </w:rPr>
-        <w:t>(</w:t>
+        <w:t xml:space="preserve">, </w:t>
+      </w:r>
+      <w:proofErr w:type="spellStart"/>
+      <w:r>
+        <w:rPr>
+          <w:rFonts w:ascii="Courier New" w:hAnsi="Courier New" w:cs="Courier New"/>
+          <w:color w:val="000000"/>
+          <w:lang w:val="en-US"/>
+        </w:rPr>
+        <w:t>fArr,xRes</w:t>
+      </w:r>
+      <w:proofErr w:type="spellEnd"/>
+      <w:r>
+        <w:rPr>
+          <w:rFonts w:ascii="Courier New" w:hAnsi="Courier New" w:cs="Courier New"/>
+          <w:color w:val="000000"/>
+          <w:lang w:val="en-US"/>
+        </w:rPr>
+        <w:t xml:space="preserve">, </w:t>
+      </w:r>
+      <w:proofErr w:type="spellStart"/>
+      <w:r>
+        <w:rPr>
+          <w:rFonts w:ascii="Courier New" w:hAnsi="Courier New" w:cs="Courier New"/>
+          <w:color w:val="000000"/>
+          <w:lang w:val="en-US"/>
+        </w:rPr>
+        <w:t>fRes</w:t>
+      </w:r>
+      <w:proofErr w:type="spellEnd"/>
+      <w:r>
+        <w:rPr>
+          <w:rFonts w:ascii="Courier New" w:hAnsi="Courier New" w:cs="Courier New"/>
+          <w:color w:val="000000"/>
+          <w:lang w:val="en-US"/>
+        </w:rPr>
+        <w:t xml:space="preserve">, </w:t>
       </w:r>
       <w:r>
         <w:rPr>
@@ -5169,15 +5272,24 @@
           <w:color w:val="A020F0"/>
           <w:lang w:val="en-US"/>
         </w:rPr>
-        <w:t>'f(x*) = %1.10f.\n</w:t>
-      </w:r>
-      <w:proofErr w:type="gramStart"/>
+        <w:t>'</w:t>
+      </w:r>
+      <w:proofErr w:type="spellStart"/>
       <w:r>
         <w:rPr>
           <w:rFonts w:ascii="Courier New" w:hAnsi="Courier New" w:cs="Courier New"/>
           <w:color w:val="A020F0"/>
           <w:lang w:val="en-US"/>
         </w:rPr>
+        <w:t>ro</w:t>
+      </w:r>
+      <w:proofErr w:type="spellEnd"/>
+      <w:r>
+        <w:rPr>
+          <w:rFonts w:ascii="Courier New" w:hAnsi="Courier New" w:cs="Courier New"/>
+          <w:color w:val="A020F0"/>
+          <w:lang w:val="en-US"/>
+        </w:rPr>
         <w:t>'</w:t>
       </w:r>
       <w:r>
@@ -5186,19 +5298,34 @@
           <w:color w:val="000000"/>
           <w:lang w:val="en-US"/>
         </w:rPr>
+        <w:t>,xI_Arr,fI_</w:t>
+      </w:r>
+      <w:proofErr w:type="spellStart"/>
+      <w:r>
+        <w:rPr>
+          <w:rFonts w:ascii="Courier New" w:hAnsi="Courier New" w:cs="Courier New"/>
+          <w:color w:val="000000"/>
+          <w:lang w:val="en-US"/>
+        </w:rPr>
+        <w:t>Arr</w:t>
+      </w:r>
+      <w:proofErr w:type="spellEnd"/>
+      <w:r>
+        <w:rPr>
+          <w:rFonts w:ascii="Courier New" w:hAnsi="Courier New" w:cs="Courier New"/>
+          <w:color w:val="000000"/>
+          <w:lang w:val="en-US"/>
+        </w:rPr>
         <w:t>,</w:t>
       </w:r>
-      <w:proofErr w:type="spellStart"/>
-      <w:r>
-        <w:rPr>
-          <w:rFonts w:ascii="Courier New" w:hAnsi="Courier New" w:cs="Courier New"/>
-          <w:color w:val="000000"/>
-          <w:lang w:val="en-US"/>
-        </w:rPr>
-        <w:t>fRes</w:t>
-      </w:r>
-      <w:proofErr w:type="spellEnd"/>
-      <w:proofErr w:type="gramEnd"/>
+      <w:r>
+        <w:rPr>
+          <w:rFonts w:ascii="Courier New" w:hAnsi="Courier New" w:cs="Courier New"/>
+          <w:color w:val="A020F0"/>
+          <w:lang w:val="en-US"/>
+        </w:rPr>
+        <w:t>'k-*'</w:t>
+      </w:r>
       <w:r>
         <w:rPr>
           <w:rFonts w:ascii="Courier New" w:hAnsi="Courier New" w:cs="Courier New"/>
@@ -5225,7 +5352,23 @@
           <w:color w:val="000000"/>
           <w:lang w:val="en-US"/>
         </w:rPr>
-        <w:t xml:space="preserve"> </w:t>
+        <w:t xml:space="preserve">grid </w:t>
+      </w:r>
+      <w:r>
+        <w:rPr>
+          <w:rFonts w:ascii="Courier New" w:hAnsi="Courier New" w:cs="Courier New"/>
+          <w:color w:val="A020F0"/>
+          <w:lang w:val="en-US"/>
+        </w:rPr>
+        <w:t>on</w:t>
+      </w:r>
+      <w:r>
+        <w:rPr>
+          <w:rFonts w:ascii="Courier New" w:hAnsi="Courier New" w:cs="Courier New"/>
+          <w:color w:val="000000"/>
+          <w:lang w:val="en-US"/>
+        </w:rPr>
+        <w:t>;</w:t>
       </w:r>
     </w:p>
     <w:p>
@@ -5246,140 +5389,61 @@
           <w:color w:val="000000"/>
           <w:lang w:val="en-US"/>
         </w:rPr>
-        <w:t>plot(</w:t>
-      </w:r>
-      <w:proofErr w:type="spellStart"/>
+        <w:t>title(</w:t>
+      </w:r>
       <w:proofErr w:type="gramEnd"/>
       <w:r>
         <w:rPr>
           <w:rFonts w:ascii="Courier New" w:hAnsi="Courier New" w:cs="Courier New"/>
-          <w:color w:val="000000"/>
-          <w:lang w:val="en-US"/>
-        </w:rPr>
-        <w:t>xArr</w:t>
-      </w:r>
-      <w:proofErr w:type="spellEnd"/>
-      <w:r>
-        <w:rPr>
-          <w:rFonts w:ascii="Courier New" w:hAnsi="Courier New" w:cs="Courier New"/>
-          <w:color w:val="000000"/>
-          <w:lang w:val="en-US"/>
-        </w:rPr>
-        <w:t xml:space="preserve">, </w:t>
-      </w:r>
-      <w:proofErr w:type="spellStart"/>
-      <w:r>
-        <w:rPr>
-          <w:rFonts w:ascii="Courier New" w:hAnsi="Courier New" w:cs="Courier New"/>
-          <w:color w:val="000000"/>
-          <w:lang w:val="en-US"/>
-        </w:rPr>
-        <w:t>fArr,xRes</w:t>
-      </w:r>
-      <w:proofErr w:type="spellEnd"/>
-      <w:r>
-        <w:rPr>
-          <w:rFonts w:ascii="Courier New" w:hAnsi="Courier New" w:cs="Courier New"/>
-          <w:color w:val="000000"/>
-          <w:lang w:val="en-US"/>
-        </w:rPr>
-        <w:t xml:space="preserve">, </w:t>
-      </w:r>
-      <w:proofErr w:type="spellStart"/>
-      <w:r>
-        <w:rPr>
-          <w:rFonts w:ascii="Courier New" w:hAnsi="Courier New" w:cs="Courier New"/>
-          <w:color w:val="000000"/>
-          <w:lang w:val="en-US"/>
-        </w:rPr>
-        <w:t>fRes</w:t>
-      </w:r>
-      <w:proofErr w:type="spellEnd"/>
-      <w:r>
-        <w:rPr>
-          <w:rFonts w:ascii="Courier New" w:hAnsi="Courier New" w:cs="Courier New"/>
-          <w:color w:val="000000"/>
-          <w:lang w:val="en-US"/>
-        </w:rPr>
-        <w:t xml:space="preserve">, </w:t>
-      </w:r>
-      <w:r>
-        <w:rPr>
-          <w:rFonts w:ascii="Courier New" w:hAnsi="Courier New" w:cs="Courier New"/>
           <w:color w:val="A020F0"/>
           <w:lang w:val="en-US"/>
         </w:rPr>
         <w:t>'</w:t>
       </w:r>
-      <w:proofErr w:type="spellStart"/>
       <w:r>
         <w:rPr>
           <w:rFonts w:ascii="Courier New" w:hAnsi="Courier New" w:cs="Courier New"/>
           <w:color w:val="A020F0"/>
-          <w:lang w:val="en-US"/>
-        </w:rPr>
-        <w:t>ro</w:t>
-      </w:r>
-      <w:proofErr w:type="spellEnd"/>
+        </w:rPr>
+        <w:t>График</w:t>
+      </w:r>
       <w:r>
         <w:rPr>
           <w:rFonts w:ascii="Courier New" w:hAnsi="Courier New" w:cs="Courier New"/>
           <w:color w:val="A020F0"/>
           <w:lang w:val="en-US"/>
         </w:rPr>
-        <w:t>'</w:t>
-      </w:r>
-      <w:r>
-        <w:rPr>
-          <w:rFonts w:ascii="Courier New" w:hAnsi="Courier New" w:cs="Courier New"/>
-          <w:color w:val="000000"/>
-          <w:lang w:val="en-US"/>
-        </w:rPr>
-        <w:t xml:space="preserve">, </w:t>
-      </w:r>
-      <w:proofErr w:type="spellStart"/>
-      <w:r>
-        <w:rPr>
-          <w:rFonts w:ascii="Courier New" w:hAnsi="Courier New" w:cs="Courier New"/>
-          <w:color w:val="000000"/>
-          <w:lang w:val="en-US"/>
-        </w:rPr>
-        <w:t>xiArr</w:t>
-      </w:r>
-      <w:proofErr w:type="spellEnd"/>
-      <w:r>
-        <w:rPr>
-          <w:rFonts w:ascii="Courier New" w:hAnsi="Courier New" w:cs="Courier New"/>
-          <w:color w:val="000000"/>
-          <w:lang w:val="en-US"/>
-        </w:rPr>
-        <w:t xml:space="preserve">, </w:t>
-      </w:r>
-      <w:proofErr w:type="spellStart"/>
-      <w:r>
-        <w:rPr>
-          <w:rFonts w:ascii="Courier New" w:hAnsi="Courier New" w:cs="Courier New"/>
-          <w:color w:val="000000"/>
-          <w:lang w:val="en-US"/>
-        </w:rPr>
-        <w:t>fiArr</w:t>
-      </w:r>
-      <w:proofErr w:type="spellEnd"/>
-      <w:r>
-        <w:rPr>
-          <w:rFonts w:ascii="Courier New" w:hAnsi="Courier New" w:cs="Courier New"/>
-          <w:color w:val="000000"/>
-          <w:lang w:val="en-US"/>
-        </w:rPr>
-        <w:t xml:space="preserve">, </w:t>
+        <w:t xml:space="preserve"> </w:t>
       </w:r>
       <w:r>
         <w:rPr>
           <w:rFonts w:ascii="Courier New" w:hAnsi="Courier New" w:cs="Courier New"/>
           <w:color w:val="A020F0"/>
-          <w:lang w:val="en-US"/>
-        </w:rPr>
-        <w:t>'b*'</w:t>
+        </w:rPr>
+        <w:t>целевой</w:t>
+      </w:r>
+      <w:r>
+        <w:rPr>
+          <w:rFonts w:ascii="Courier New" w:hAnsi="Courier New" w:cs="Courier New"/>
+          <w:color w:val="A020F0"/>
+          <w:lang w:val="en-US"/>
+        </w:rPr>
+        <w:t xml:space="preserve"> </w:t>
+      </w:r>
+      <w:r>
+        <w:rPr>
+          <w:rFonts w:ascii="Courier New" w:hAnsi="Courier New" w:cs="Courier New"/>
+          <w:color w:val="A020F0"/>
+        </w:rPr>
+        <w:t>функции</w:t>
+      </w:r>
+      <w:r>
+        <w:rPr>
+          <w:rFonts w:ascii="Courier New" w:hAnsi="Courier New" w:cs="Courier New"/>
+          <w:color w:val="A020F0"/>
+          <w:lang w:val="en-US"/>
+        </w:rPr>
+        <w:t xml:space="preserve"> f(x)'</w:t>
       </w:r>
       <w:r>
         <w:rPr>
@@ -5401,13 +5465,23 @@
           <w:lang w:val="en-US"/>
         </w:rPr>
       </w:pPr>
-      <w:r>
-        <w:rPr>
-          <w:rFonts w:ascii="Courier New" w:hAnsi="Courier New" w:cs="Courier New"/>
-          <w:color w:val="000000"/>
-          <w:lang w:val="en-US"/>
-        </w:rPr>
-        <w:t xml:space="preserve">grid </w:t>
+      <w:proofErr w:type="spellStart"/>
+      <w:r>
+        <w:rPr>
+          <w:rFonts w:ascii="Courier New" w:hAnsi="Courier New" w:cs="Courier New"/>
+          <w:color w:val="000000"/>
+          <w:lang w:val="en-US"/>
+        </w:rPr>
+        <w:t>xlabel</w:t>
+      </w:r>
+      <w:proofErr w:type="spellEnd"/>
+      <w:r>
+        <w:rPr>
+          <w:rFonts w:ascii="Courier New" w:hAnsi="Courier New" w:cs="Courier New"/>
+          <w:color w:val="000000"/>
+          <w:lang w:val="en-US"/>
+        </w:rPr>
+        <w:t>(</w:t>
       </w:r>
       <w:r>
         <w:rPr>
@@ -5415,15 +5489,15 @@
           <w:color w:val="A020F0"/>
           <w:lang w:val="en-US"/>
         </w:rPr>
-        <w:t>on</w:t>
-      </w:r>
-      <w:r>
-        <w:rPr>
-          <w:rFonts w:ascii="Courier New" w:hAnsi="Courier New" w:cs="Courier New"/>
-          <w:color w:val="000000"/>
-          <w:lang w:val="en-US"/>
-        </w:rPr>
-        <w:t>;</w:t>
+        <w:t>'x'</w:t>
+      </w:r>
+      <w:r>
+        <w:rPr>
+          <w:rFonts w:ascii="Courier New" w:hAnsi="Courier New" w:cs="Courier New"/>
+          <w:color w:val="000000"/>
+          <w:lang w:val="en-US"/>
+        </w:rPr>
+        <w:t>);</w:t>
       </w:r>
     </w:p>
     <w:p>
@@ -5434,77 +5508,37 @@
         <w:spacing w:after="0" w:line="240" w:lineRule="auto"/>
         <w:rPr>
           <w:rFonts w:ascii="Courier New" w:hAnsi="Courier New" w:cs="Courier New"/>
-          <w:lang w:val="en-US"/>
-        </w:rPr>
-      </w:pPr>
+        </w:rPr>
+      </w:pPr>
+      <w:proofErr w:type="spellStart"/>
       <w:proofErr w:type="gramStart"/>
       <w:r>
         <w:rPr>
           <w:rFonts w:ascii="Courier New" w:hAnsi="Courier New" w:cs="Courier New"/>
           <w:color w:val="000000"/>
-          <w:lang w:val="en-US"/>
-        </w:rPr>
-        <w:t>title(</w:t>
+        </w:rPr>
+        <w:t>ylabel</w:t>
+      </w:r>
+      <w:proofErr w:type="spellEnd"/>
+      <w:r>
+        <w:rPr>
+          <w:rFonts w:ascii="Courier New" w:hAnsi="Courier New" w:cs="Courier New"/>
+          <w:color w:val="000000"/>
+        </w:rPr>
+        <w:t>(</w:t>
       </w:r>
       <w:proofErr w:type="gramEnd"/>
       <w:r>
         <w:rPr>
           <w:rFonts w:ascii="Courier New" w:hAnsi="Courier New" w:cs="Courier New"/>
           <w:color w:val="A020F0"/>
-          <w:lang w:val="en-US"/>
-        </w:rPr>
-        <w:t>'</w:t>
-      </w:r>
-      <w:r>
-        <w:rPr>
-          <w:rFonts w:ascii="Courier New" w:hAnsi="Courier New" w:cs="Courier New"/>
-          <w:color w:val="A020F0"/>
-        </w:rPr>
-        <w:t>График</w:t>
-      </w:r>
-      <w:r>
-        <w:rPr>
-          <w:rFonts w:ascii="Courier New" w:hAnsi="Courier New" w:cs="Courier New"/>
-          <w:color w:val="A020F0"/>
-          <w:lang w:val="en-US"/>
-        </w:rPr>
-        <w:t xml:space="preserve"> </w:t>
-      </w:r>
-      <w:r>
-        <w:rPr>
-          <w:rFonts w:ascii="Courier New" w:hAnsi="Courier New" w:cs="Courier New"/>
-          <w:color w:val="A020F0"/>
-        </w:rPr>
-        <w:t>целевой</w:t>
-      </w:r>
-      <w:r>
-        <w:rPr>
-          <w:rFonts w:ascii="Courier New" w:hAnsi="Courier New" w:cs="Courier New"/>
-          <w:color w:val="A020F0"/>
-          <w:lang w:val="en-US"/>
-        </w:rPr>
-        <w:t xml:space="preserve"> </w:t>
-      </w:r>
-      <w:r>
-        <w:rPr>
-          <w:rFonts w:ascii="Courier New" w:hAnsi="Courier New" w:cs="Courier New"/>
-          <w:color w:val="A020F0"/>
-        </w:rPr>
-        <w:t>функции</w:t>
-      </w:r>
-      <w:r>
-        <w:rPr>
-          <w:rFonts w:ascii="Courier New" w:hAnsi="Courier New" w:cs="Courier New"/>
-          <w:color w:val="A020F0"/>
-          <w:lang w:val="en-US"/>
-        </w:rPr>
-        <w:t xml:space="preserve"> f(x)'</w:t>
-      </w:r>
-      <w:r>
-        <w:rPr>
-          <w:rFonts w:ascii="Courier New" w:hAnsi="Courier New" w:cs="Courier New"/>
-          <w:color w:val="000000"/>
-          <w:lang w:val="en-US"/>
+        </w:rPr>
+        <w:t>'Значение целевой функции f(x)'</w:t>
+      </w:r>
+      <w:r>
+        <w:rPr>
+          <w:rFonts w:ascii="Courier New" w:hAnsi="Courier New" w:cs="Courier New"/>
+          <w:color w:val="000000"/>
         </w:rPr>
         <w:t>);</w:t>
       </w:r>
@@ -5517,42 +5551,32 @@
         <w:spacing w:after="0" w:line="240" w:lineRule="auto"/>
         <w:rPr>
           <w:rFonts w:ascii="Courier New" w:hAnsi="Courier New" w:cs="Courier New"/>
-          <w:lang w:val="en-US"/>
         </w:rPr>
       </w:pPr>
       <w:proofErr w:type="spellStart"/>
-      <w:r>
-        <w:rPr>
-          <w:rFonts w:ascii="Courier New" w:hAnsi="Courier New" w:cs="Courier New"/>
-          <w:color w:val="000000"/>
-          <w:lang w:val="en-US"/>
-        </w:rPr>
-        <w:t>xlabel</w:t>
+      <w:proofErr w:type="gramStart"/>
+      <w:r>
+        <w:rPr>
+          <w:rFonts w:ascii="Courier New" w:hAnsi="Courier New" w:cs="Courier New"/>
+          <w:color w:val="000000"/>
+        </w:rPr>
+        <w:t>ylim</w:t>
       </w:r>
       <w:proofErr w:type="spellEnd"/>
       <w:r>
         <w:rPr>
           <w:rFonts w:ascii="Courier New" w:hAnsi="Courier New" w:cs="Courier New"/>
           <w:color w:val="000000"/>
-          <w:lang w:val="en-US"/>
         </w:rPr>
         <w:t>(</w:t>
       </w:r>
-      <w:r>
-        <w:rPr>
-          <w:rFonts w:ascii="Courier New" w:hAnsi="Courier New" w:cs="Courier New"/>
-          <w:color w:val="A020F0"/>
-          <w:lang w:val="en-US"/>
-        </w:rPr>
-        <w:t>'x'</w:t>
-      </w:r>
-      <w:r>
-        <w:rPr>
-          <w:rFonts w:ascii="Courier New" w:hAnsi="Courier New" w:cs="Courier New"/>
-          <w:color w:val="000000"/>
-          <w:lang w:val="en-US"/>
-        </w:rPr>
-        <w:t>);</w:t>
+      <w:proofErr w:type="gramEnd"/>
+      <w:r>
+        <w:rPr>
+          <w:rFonts w:ascii="Courier New" w:hAnsi="Courier New" w:cs="Courier New"/>
+          <w:color w:val="000000"/>
+        </w:rPr>
+        <w:t>[-2 15])</w:t>
       </w:r>
     </w:p>
     <w:p>
@@ -5565,37 +5589,12 @@
           <w:rFonts w:ascii="Courier New" w:hAnsi="Courier New" w:cs="Courier New"/>
         </w:rPr>
       </w:pPr>
-      <w:proofErr w:type="spellStart"/>
-      <w:proofErr w:type="gramStart"/>
-      <w:r>
-        <w:rPr>
-          <w:rFonts w:ascii="Courier New" w:hAnsi="Courier New" w:cs="Courier New"/>
-          <w:color w:val="000000"/>
-        </w:rPr>
-        <w:t>ylabel</w:t>
-      </w:r>
-      <w:proofErr w:type="spellEnd"/>
-      <w:r>
-        <w:rPr>
-          <w:rFonts w:ascii="Courier New" w:hAnsi="Courier New" w:cs="Courier New"/>
-          <w:color w:val="000000"/>
-        </w:rPr>
-        <w:t>(</w:t>
-      </w:r>
-      <w:proofErr w:type="gramEnd"/>
-      <w:r>
-        <w:rPr>
-          <w:rFonts w:ascii="Courier New" w:hAnsi="Courier New" w:cs="Courier New"/>
-          <w:color w:val="A020F0"/>
-        </w:rPr>
-        <w:t>'Значение целевой функции f(x)'</w:t>
-      </w:r>
-      <w:r>
-        <w:rPr>
-          <w:rFonts w:ascii="Courier New" w:hAnsi="Courier New" w:cs="Courier New"/>
-          <w:color w:val="000000"/>
-        </w:rPr>
-        <w:t>);</w:t>
+      <w:r>
+        <w:rPr>
+          <w:rFonts w:ascii="Courier New" w:hAnsi="Courier New" w:cs="Courier New"/>
+          <w:color w:val="000000"/>
+        </w:rPr>
+        <w:t xml:space="preserve"> </w:t>
       </w:r>
     </w:p>
     <w:p>
@@ -5608,30 +5607,12 @@
           <w:rFonts w:ascii="Courier New" w:hAnsi="Courier New" w:cs="Courier New"/>
         </w:rPr>
       </w:pPr>
-      <w:proofErr w:type="spellStart"/>
-      <w:proofErr w:type="gramStart"/>
-      <w:r>
-        <w:rPr>
-          <w:rFonts w:ascii="Courier New" w:hAnsi="Courier New" w:cs="Courier New"/>
-          <w:color w:val="000000"/>
-        </w:rPr>
-        <w:t>ylim</w:t>
-      </w:r>
-      <w:proofErr w:type="spellEnd"/>
-      <w:r>
-        <w:rPr>
-          <w:rFonts w:ascii="Courier New" w:hAnsi="Courier New" w:cs="Courier New"/>
-          <w:color w:val="000000"/>
-        </w:rPr>
-        <w:t>(</w:t>
-      </w:r>
-      <w:proofErr w:type="gramEnd"/>
-      <w:r>
-        <w:rPr>
-          <w:rFonts w:ascii="Courier New" w:hAnsi="Courier New" w:cs="Courier New"/>
-          <w:color w:val="000000"/>
-        </w:rPr>
-        <w:t>[-2 15])</w:t>
+      <w:r>
+        <w:rPr>
+          <w:rFonts w:ascii="Courier New" w:hAnsi="Courier New" w:cs="Courier New"/>
+          <w:color w:val="228B22"/>
+        </w:rPr>
+        <w:t>%Вычисление значения целевой функции в точке х</w:t>
       </w:r>
     </w:p>
     <w:p>
@@ -5642,14 +5623,42 @@
         <w:spacing w:after="0" w:line="240" w:lineRule="auto"/>
         <w:rPr>
           <w:rFonts w:ascii="Courier New" w:hAnsi="Courier New" w:cs="Courier New"/>
-        </w:rPr>
-      </w:pPr>
-      <w:r>
-        <w:rPr>
-          <w:rFonts w:ascii="Courier New" w:hAnsi="Courier New" w:cs="Courier New"/>
-          <w:color w:val="000000"/>
-        </w:rPr>
-        <w:t xml:space="preserve"> </w:t>
+          <w:lang w:val="en-US"/>
+        </w:rPr>
+      </w:pPr>
+      <w:r>
+        <w:rPr>
+          <w:rFonts w:ascii="Courier New" w:hAnsi="Courier New" w:cs="Courier New"/>
+          <w:color w:val="0000FF"/>
+          <w:lang w:val="en-US"/>
+        </w:rPr>
+        <w:t>function</w:t>
+      </w:r>
+      <w:r>
+        <w:rPr>
+          <w:rFonts w:ascii="Courier New" w:hAnsi="Courier New" w:cs="Courier New"/>
+          <w:color w:val="000000"/>
+          <w:lang w:val="en-US"/>
+        </w:rPr>
+        <w:t xml:space="preserve"> X = </w:t>
+      </w:r>
+      <w:proofErr w:type="spellStart"/>
+      <w:r>
+        <w:rPr>
+          <w:rFonts w:ascii="Courier New" w:hAnsi="Courier New" w:cs="Courier New"/>
+          <w:color w:val="000000"/>
+          <w:lang w:val="en-US"/>
+        </w:rPr>
+        <w:t>Func</w:t>
+      </w:r>
+      <w:proofErr w:type="spellEnd"/>
+      <w:r>
+        <w:rPr>
+          <w:rFonts w:ascii="Courier New" w:hAnsi="Courier New" w:cs="Courier New"/>
+          <w:color w:val="000000"/>
+          <w:lang w:val="en-US"/>
+        </w:rPr>
+        <w:t>(x)</w:t>
       </w:r>
     </w:p>
     <w:p>
@@ -5660,15 +5669,55 @@
         <w:spacing w:after="0" w:line="240" w:lineRule="auto"/>
         <w:rPr>
           <w:rFonts w:ascii="Courier New" w:hAnsi="Courier New" w:cs="Courier New"/>
-        </w:rPr>
-      </w:pPr>
-      <w:r>
-        <w:rPr>
-          <w:rFonts w:ascii="Courier New" w:hAnsi="Courier New" w:cs="Courier New"/>
-          <w:color w:val="228B22"/>
-        </w:rPr>
-        <w:t>%Вычисление значения целевой функции в точке х</w:t>
-      </w:r>
+          <w:lang w:val="en-US"/>
+        </w:rPr>
+      </w:pPr>
+      <w:r>
+        <w:rPr>
+          <w:rFonts w:ascii="Courier New" w:hAnsi="Courier New" w:cs="Courier New"/>
+          <w:color w:val="000000"/>
+          <w:lang w:val="en-US"/>
+        </w:rPr>
+        <w:t>X = cosh((3*(x^</w:t>
+      </w:r>
+      <w:proofErr w:type="gramStart"/>
+      <w:r>
+        <w:rPr>
+          <w:rFonts w:ascii="Courier New" w:hAnsi="Courier New" w:cs="Courier New"/>
+          <w:color w:val="000000"/>
+          <w:lang w:val="en-US"/>
+        </w:rPr>
+        <w:t>3)+</w:t>
+      </w:r>
+      <w:proofErr w:type="gramEnd"/>
+      <w:r>
+        <w:rPr>
+          <w:rFonts w:ascii="Courier New" w:hAnsi="Courier New" w:cs="Courier New"/>
+          <w:color w:val="000000"/>
+          <w:lang w:val="en-US"/>
+        </w:rPr>
+        <w:t>2*(x^2)-4*x+5)/3)+tanh((x^3-3*sqrt(2)*x-2)/(2*x+sqrt(2)))-2.5;</w:t>
+      </w:r>
+    </w:p>
+    <w:p>
+      <w:pPr>
+        <w:autoSpaceDE w:val="0"/>
+        <w:autoSpaceDN w:val="0"/>
+        <w:adjustRightInd w:val="0"/>
+        <w:spacing w:after="120" w:line="240" w:lineRule="auto"/>
+        <w:rPr>
+          <w:rFonts w:ascii="Courier New" w:hAnsi="Courier New" w:cs="Courier New"/>
+        </w:rPr>
+      </w:pPr>
+      <w:proofErr w:type="spellStart"/>
+      <w:r>
+        <w:rPr>
+          <w:rFonts w:ascii="Courier New" w:hAnsi="Courier New" w:cs="Courier New"/>
+          <w:color w:val="0000FF"/>
+        </w:rPr>
+        <w:t>end</w:t>
+      </w:r>
+      <w:proofErr w:type="spellEnd"/>
     </w:p>
     <w:p>
       <w:pPr>
@@ -5678,42 +5727,14 @@
         <w:spacing w:after="0" w:line="240" w:lineRule="auto"/>
         <w:rPr>
           <w:rFonts w:ascii="Courier New" w:hAnsi="Courier New" w:cs="Courier New"/>
-          <w:lang w:val="en-US"/>
-        </w:rPr>
-      </w:pPr>
-      <w:r>
-        <w:rPr>
-          <w:rFonts w:ascii="Courier New" w:hAnsi="Courier New" w:cs="Courier New"/>
-          <w:color w:val="0000FF"/>
-          <w:lang w:val="en-US"/>
-        </w:rPr>
-        <w:t>function</w:t>
-      </w:r>
-      <w:r>
-        <w:rPr>
-          <w:rFonts w:ascii="Courier New" w:hAnsi="Courier New" w:cs="Courier New"/>
-          <w:color w:val="000000"/>
-          <w:lang w:val="en-US"/>
-        </w:rPr>
-        <w:t xml:space="preserve"> X = </w:t>
-      </w:r>
-      <w:proofErr w:type="spellStart"/>
-      <w:r>
-        <w:rPr>
-          <w:rFonts w:ascii="Courier New" w:hAnsi="Courier New" w:cs="Courier New"/>
-          <w:color w:val="000000"/>
-          <w:lang w:val="en-US"/>
-        </w:rPr>
-        <w:t>Func</w:t>
-      </w:r>
-      <w:proofErr w:type="spellEnd"/>
-      <w:r>
-        <w:rPr>
-          <w:rFonts w:ascii="Courier New" w:hAnsi="Courier New" w:cs="Courier New"/>
-          <w:color w:val="000000"/>
-          <w:lang w:val="en-US"/>
-        </w:rPr>
-        <w:t>(x)</w:t>
+        </w:rPr>
+      </w:pPr>
+      <w:r>
+        <w:rPr>
+          <w:rFonts w:ascii="Courier New" w:hAnsi="Courier New" w:cs="Courier New"/>
+          <w:color w:val="228B22"/>
+        </w:rPr>
+        <w:t>%Метод золотого сечения</w:t>
       </w:r>
     </w:p>
     <w:p>
@@ -5727,6 +5748,22 @@
           <w:lang w:val="en-US"/>
         </w:rPr>
       </w:pPr>
+      <w:r>
+        <w:rPr>
+          <w:rFonts w:ascii="Courier New" w:hAnsi="Courier New" w:cs="Courier New"/>
+          <w:color w:val="0000FF"/>
+          <w:lang w:val="en-US"/>
+        </w:rPr>
+        <w:t>function</w:t>
+      </w:r>
+      <w:r>
+        <w:rPr>
+          <w:rFonts w:ascii="Courier New" w:hAnsi="Courier New" w:cs="Courier New"/>
+          <w:color w:val="000000"/>
+          <w:lang w:val="en-US"/>
+        </w:rPr>
+        <w:t xml:space="preserve"> [</w:t>
+      </w:r>
       <w:proofErr w:type="spellStart"/>
       <w:r>
         <w:rPr>
@@ -5734,7 +5771,7 @@
           <w:color w:val="000000"/>
           <w:lang w:val="en-US"/>
         </w:rPr>
-        <w:t>firstPart</w:t>
+        <w:t>xResult</w:t>
       </w:r>
       <w:proofErr w:type="spellEnd"/>
       <w:r>
@@ -5743,7 +5780,7 @@
           <w:color w:val="000000"/>
           <w:lang w:val="en-US"/>
         </w:rPr>
-        <w:t xml:space="preserve"> = </w:t>
+        <w:t xml:space="preserve">, </w:t>
       </w:r>
       <w:proofErr w:type="spellStart"/>
       <w:r>
@@ -5752,7 +5789,7 @@
           <w:color w:val="000000"/>
           <w:lang w:val="en-US"/>
         </w:rPr>
-        <w:t>cosh</w:t>
+        <w:t>fResult</w:t>
       </w:r>
       <w:proofErr w:type="spellEnd"/>
       <w:r>
@@ -5761,7 +5798,63 @@
           <w:color w:val="000000"/>
           <w:lang w:val="en-US"/>
         </w:rPr>
-        <w:t>((3*(x^3) + 2*(x^2) - 4*x + 5)/3);</w:t>
+        <w:t xml:space="preserve">, </w:t>
+      </w:r>
+      <w:proofErr w:type="spellStart"/>
+      <w:proofErr w:type="gramStart"/>
+      <w:r>
+        <w:rPr>
+          <w:rFonts w:ascii="Courier New" w:hAnsi="Courier New" w:cs="Courier New"/>
+          <w:color w:val="000000"/>
+          <w:lang w:val="en-US"/>
+        </w:rPr>
+        <w:t>xI,fI</w:t>
+      </w:r>
+      <w:proofErr w:type="spellEnd"/>
+      <w:proofErr w:type="gramEnd"/>
+      <w:r>
+        <w:rPr>
+          <w:rFonts w:ascii="Courier New" w:hAnsi="Courier New" w:cs="Courier New"/>
+          <w:color w:val="000000"/>
+          <w:lang w:val="en-US"/>
+        </w:rPr>
+        <w:t xml:space="preserve">, </w:t>
+      </w:r>
+      <w:proofErr w:type="spellStart"/>
+      <w:r>
+        <w:rPr>
+          <w:rFonts w:ascii="Courier New" w:hAnsi="Courier New" w:cs="Courier New"/>
+          <w:color w:val="000000"/>
+          <w:lang w:val="en-US"/>
+        </w:rPr>
+        <w:t>iterationCount</w:t>
+      </w:r>
+      <w:proofErr w:type="spellEnd"/>
+      <w:r>
+        <w:rPr>
+          <w:rFonts w:ascii="Courier New" w:hAnsi="Courier New" w:cs="Courier New"/>
+          <w:color w:val="000000"/>
+          <w:lang w:val="en-US"/>
+        </w:rPr>
+        <w:t xml:space="preserve">] = </w:t>
+      </w:r>
+      <w:proofErr w:type="spellStart"/>
+      <w:r>
+        <w:rPr>
+          <w:rFonts w:ascii="Courier New" w:hAnsi="Courier New" w:cs="Courier New"/>
+          <w:color w:val="000000"/>
+          <w:lang w:val="en-US"/>
+        </w:rPr>
+        <w:t>GoldenSection</w:t>
+      </w:r>
+      <w:proofErr w:type="spellEnd"/>
+      <w:r>
+        <w:rPr>
+          <w:rFonts w:ascii="Courier New" w:hAnsi="Courier New" w:cs="Courier New"/>
+          <w:color w:val="000000"/>
+          <w:lang w:val="en-US"/>
+        </w:rPr>
+        <w:t>(a, b, eps)</w:t>
       </w:r>
     </w:p>
     <w:p>
@@ -5772,44 +5865,30 @@
         <w:spacing w:after="0" w:line="240" w:lineRule="auto"/>
         <w:rPr>
           <w:rFonts w:ascii="Courier New" w:hAnsi="Courier New" w:cs="Courier New"/>
-          <w:lang w:val="en-US"/>
-        </w:rPr>
-      </w:pPr>
+        </w:rPr>
+      </w:pPr>
+      <w:r>
+        <w:rPr>
+          <w:rFonts w:ascii="Courier New" w:hAnsi="Courier New" w:cs="Courier New"/>
+          <w:color w:val="228B22"/>
+        </w:rPr>
+        <w:t xml:space="preserve">% a - начало отрезка, b - конец отрезка, </w:t>
+      </w:r>
       <w:proofErr w:type="spellStart"/>
       <w:r>
         <w:rPr>
           <w:rFonts w:ascii="Courier New" w:hAnsi="Courier New" w:cs="Courier New"/>
-          <w:color w:val="000000"/>
-          <w:lang w:val="en-US"/>
-        </w:rPr>
-        <w:t>secondPart</w:t>
+          <w:color w:val="228B22"/>
+        </w:rPr>
+        <w:t>eps</w:t>
       </w:r>
       <w:proofErr w:type="spellEnd"/>
       <w:r>
         <w:rPr>
           <w:rFonts w:ascii="Courier New" w:hAnsi="Courier New" w:cs="Courier New"/>
-          <w:color w:val="000000"/>
-          <w:lang w:val="en-US"/>
-        </w:rPr>
-        <w:t xml:space="preserve"> = </w:t>
-      </w:r>
-      <w:proofErr w:type="gramStart"/>
-      <w:r>
-        <w:rPr>
-          <w:rFonts w:ascii="Courier New" w:hAnsi="Courier New" w:cs="Courier New"/>
-          <w:color w:val="000000"/>
-          <w:lang w:val="en-US"/>
-        </w:rPr>
-        <w:t>tanh(</w:t>
-      </w:r>
-      <w:proofErr w:type="gramEnd"/>
-      <w:r>
-        <w:rPr>
-          <w:rFonts w:ascii="Courier New" w:hAnsi="Courier New" w:cs="Courier New"/>
-          <w:color w:val="000000"/>
-          <w:lang w:val="en-US"/>
-        </w:rPr>
-        <w:t>(x^3 - 3*sqrt(2)*x -2)/(2*x + sqrt(2)));</w:t>
+          <w:color w:val="228B22"/>
+        </w:rPr>
+        <w:t xml:space="preserve"> - точность поиска</w:t>
       </w:r>
     </w:p>
     <w:p>
@@ -5820,52 +5899,46 @@
         <w:spacing w:after="0" w:line="240" w:lineRule="auto"/>
         <w:rPr>
           <w:rFonts w:ascii="Courier New" w:hAnsi="Courier New" w:cs="Courier New"/>
-          <w:lang w:val="en-US"/>
-        </w:rPr>
-      </w:pPr>
-      <w:r>
-        <w:rPr>
-          <w:rFonts w:ascii="Courier New" w:hAnsi="Courier New" w:cs="Courier New"/>
-          <w:color w:val="000000"/>
-          <w:lang w:val="en-US"/>
-        </w:rPr>
-        <w:t xml:space="preserve">X = </w:t>
+        </w:rPr>
+      </w:pPr>
+      <w:r>
+        <w:rPr>
+          <w:rFonts w:ascii="Courier New" w:hAnsi="Courier New" w:cs="Courier New"/>
+          <w:color w:val="228B22"/>
+        </w:rPr>
+        <w:t xml:space="preserve">% </w:t>
       </w:r>
       <w:proofErr w:type="spellStart"/>
       <w:r>
         <w:rPr>
           <w:rFonts w:ascii="Courier New" w:hAnsi="Courier New" w:cs="Courier New"/>
-          <w:color w:val="000000"/>
-          <w:lang w:val="en-US"/>
-        </w:rPr>
-        <w:t>firstPart</w:t>
+          <w:color w:val="228B22"/>
+        </w:rPr>
+        <w:t>xResult</w:t>
       </w:r>
       <w:proofErr w:type="spellEnd"/>
       <w:r>
         <w:rPr>
           <w:rFonts w:ascii="Courier New" w:hAnsi="Courier New" w:cs="Courier New"/>
-          <w:color w:val="000000"/>
-          <w:lang w:val="en-US"/>
-        </w:rPr>
-        <w:t xml:space="preserve"> + </w:t>
+          <w:color w:val="228B22"/>
+        </w:rPr>
+        <w:t xml:space="preserve"> - оптимальный x*, %</w:t>
       </w:r>
       <w:proofErr w:type="spellStart"/>
       <w:r>
         <w:rPr>
           <w:rFonts w:ascii="Courier New" w:hAnsi="Courier New" w:cs="Courier New"/>
-          <w:color w:val="000000"/>
-          <w:lang w:val="en-US"/>
-        </w:rPr>
-        <w:t>secondPart</w:t>
+          <w:color w:val="228B22"/>
+        </w:rPr>
+        <w:t>fResult</w:t>
       </w:r>
       <w:proofErr w:type="spellEnd"/>
       <w:r>
         <w:rPr>
           <w:rFonts w:ascii="Courier New" w:hAnsi="Courier New" w:cs="Courier New"/>
-          <w:color w:val="000000"/>
-          <w:lang w:val="en-US"/>
-        </w:rPr>
-        <w:t xml:space="preserve"> - 2.5;</w:t>
+          <w:color w:val="228B22"/>
+        </w:rPr>
+        <w:t xml:space="preserve"> - значение целевой функции в x*</w:t>
       </w:r>
     </w:p>
     <w:p>
@@ -5876,16 +5949,47 @@
         <w:spacing w:after="0" w:line="240" w:lineRule="auto"/>
         <w:rPr>
           <w:rFonts w:ascii="Courier New" w:hAnsi="Courier New" w:cs="Courier New"/>
-          <w:lang w:val="en-US"/>
-        </w:rPr>
-      </w:pPr>
-      <w:r>
-        <w:rPr>
-          <w:rFonts w:ascii="Courier New" w:hAnsi="Courier New" w:cs="Courier New"/>
-          <w:color w:val="0000FF"/>
-          <w:lang w:val="en-US"/>
-        </w:rPr>
-        <w:t>end</w:t>
+        </w:rPr>
+      </w:pPr>
+      <w:r>
+        <w:rPr>
+          <w:rFonts w:ascii="Courier New" w:hAnsi="Courier New" w:cs="Courier New"/>
+          <w:color w:val="228B22"/>
+        </w:rPr>
+        <w:lastRenderedPageBreak/>
+        <w:t xml:space="preserve">% </w:t>
+      </w:r>
+      <w:proofErr w:type="spellStart"/>
+      <w:r>
+        <w:rPr>
+          <w:rFonts w:ascii="Courier New" w:hAnsi="Courier New" w:cs="Courier New"/>
+          <w:color w:val="228B22"/>
+        </w:rPr>
+        <w:t>xI</w:t>
+      </w:r>
+      <w:proofErr w:type="spellEnd"/>
+      <w:r>
+        <w:rPr>
+          <w:rFonts w:ascii="Courier New" w:hAnsi="Courier New" w:cs="Courier New"/>
+          <w:color w:val="228B22"/>
+        </w:rPr>
+        <w:t xml:space="preserve">-последовательность </w:t>
+      </w:r>
+      <w:proofErr w:type="spellStart"/>
+      <w:r>
+        <w:rPr>
+          <w:rFonts w:ascii="Courier New" w:hAnsi="Courier New" w:cs="Courier New"/>
+          <w:color w:val="228B22"/>
+        </w:rPr>
+        <w:t>xi</w:t>
+      </w:r>
+      <w:proofErr w:type="spellEnd"/>
+      <w:r>
+        <w:rPr>
+          <w:rFonts w:ascii="Courier New" w:hAnsi="Courier New" w:cs="Courier New"/>
+          <w:color w:val="228B22"/>
+        </w:rPr>
+        <w:t>, приближающих точку искомого минимума</w:t>
       </w:r>
     </w:p>
     <w:p>
@@ -5896,16 +6000,46 @@
         <w:spacing w:after="0" w:line="240" w:lineRule="auto"/>
         <w:rPr>
           <w:rFonts w:ascii="Courier New" w:hAnsi="Courier New" w:cs="Courier New"/>
-          <w:lang w:val="en-US"/>
-        </w:rPr>
-      </w:pPr>
-      <w:r>
-        <w:rPr>
-          <w:rFonts w:ascii="Courier New" w:hAnsi="Courier New" w:cs="Courier New"/>
-          <w:color w:val="0000FF"/>
-          <w:lang w:val="en-US"/>
-        </w:rPr>
-        <w:t xml:space="preserve"> </w:t>
+        </w:rPr>
+      </w:pPr>
+      <w:r>
+        <w:rPr>
+          <w:rFonts w:ascii="Courier New" w:hAnsi="Courier New" w:cs="Courier New"/>
+          <w:color w:val="228B22"/>
+        </w:rPr>
+        <w:t xml:space="preserve">% </w:t>
+      </w:r>
+      <w:proofErr w:type="spellStart"/>
+      <w:r>
+        <w:rPr>
+          <w:rFonts w:ascii="Courier New" w:hAnsi="Courier New" w:cs="Courier New"/>
+          <w:color w:val="228B22"/>
+        </w:rPr>
+        <w:t>fI</w:t>
+      </w:r>
+      <w:proofErr w:type="spellEnd"/>
+      <w:r>
+        <w:rPr>
+          <w:rFonts w:ascii="Courier New" w:hAnsi="Courier New" w:cs="Courier New"/>
+          <w:color w:val="228B22"/>
+        </w:rPr>
+        <w:t xml:space="preserve">-последовательность </w:t>
+      </w:r>
+      <w:proofErr w:type="spellStart"/>
+      <w:r>
+        <w:rPr>
+          <w:rFonts w:ascii="Courier New" w:hAnsi="Courier New" w:cs="Courier New"/>
+          <w:color w:val="228B22"/>
+        </w:rPr>
+        <w:t>fi</w:t>
+      </w:r>
+      <w:proofErr w:type="spellEnd"/>
+      <w:r>
+        <w:rPr>
+          <w:rFonts w:ascii="Courier New" w:hAnsi="Courier New" w:cs="Courier New"/>
+          <w:color w:val="228B22"/>
+        </w:rPr>
+        <w:t>, приближающих точку искомого минимума</w:t>
       </w:r>
     </w:p>
     <w:p>
@@ -5918,6 +6052,29 @@
           <w:rFonts w:ascii="Courier New" w:hAnsi="Courier New" w:cs="Courier New"/>
         </w:rPr>
       </w:pPr>
+      <w:r>
+        <w:rPr>
+          <w:rFonts w:ascii="Courier New" w:hAnsi="Courier New" w:cs="Courier New"/>
+          <w:color w:val="228B22"/>
+        </w:rPr>
+        <w:t xml:space="preserve">% </w:t>
+      </w:r>
+      <w:proofErr w:type="spellStart"/>
+      <w:r>
+        <w:rPr>
+          <w:rFonts w:ascii="Courier New" w:hAnsi="Courier New" w:cs="Courier New"/>
+          <w:color w:val="228B22"/>
+        </w:rPr>
+        <w:t>iterationCount</w:t>
+      </w:r>
+      <w:proofErr w:type="spellEnd"/>
+      <w:r>
+        <w:rPr>
+          <w:rFonts w:ascii="Courier New" w:hAnsi="Courier New" w:cs="Courier New"/>
+          <w:color w:val="228B22"/>
+        </w:rPr>
+        <w:t xml:space="preserve"> - число вычислений значения целевой функции</w:t>
+      </w:r>
     </w:p>
     <w:p>
       <w:pPr>
@@ -5934,8 +6091,7 @@
           <w:rFonts w:ascii="Courier New" w:hAnsi="Courier New" w:cs="Courier New"/>
           <w:color w:val="228B22"/>
         </w:rPr>
-        <w:lastRenderedPageBreak/>
-        <w:t>%Метод золотого сечения</w:t>
+        <w:t xml:space="preserve"> </w:t>
       </w:r>
     </w:p>
     <w:p>
@@ -5952,56 +6108,11 @@
       <w:r>
         <w:rPr>
           <w:rFonts w:ascii="Courier New" w:hAnsi="Courier New" w:cs="Courier New"/>
-          <w:color w:val="0000FF"/>
-          <w:lang w:val="en-US"/>
-        </w:rPr>
-        <w:t>function</w:t>
-      </w:r>
-      <w:r>
-        <w:rPr>
-          <w:rFonts w:ascii="Courier New" w:hAnsi="Courier New" w:cs="Courier New"/>
-          <w:color w:val="000000"/>
-          <w:lang w:val="en-US"/>
-        </w:rPr>
-        <w:t xml:space="preserve"> [</w:t>
-      </w:r>
-      <w:proofErr w:type="spellStart"/>
-      <w:r>
-        <w:rPr>
-          <w:rFonts w:ascii="Courier New" w:hAnsi="Courier New" w:cs="Courier New"/>
-          <w:color w:val="000000"/>
-          <w:lang w:val="en-US"/>
-        </w:rPr>
-        <w:t>xResult</w:t>
-      </w:r>
-      <w:proofErr w:type="spellEnd"/>
-      <w:r>
-        <w:rPr>
-          <w:rFonts w:ascii="Courier New" w:hAnsi="Courier New" w:cs="Courier New"/>
-          <w:color w:val="000000"/>
-          <w:lang w:val="en-US"/>
-        </w:rPr>
-        <w:t xml:space="preserve">, </w:t>
-      </w:r>
-      <w:proofErr w:type="spellStart"/>
-      <w:r>
-        <w:rPr>
-          <w:rFonts w:ascii="Courier New" w:hAnsi="Courier New" w:cs="Courier New"/>
-          <w:color w:val="000000"/>
-          <w:lang w:val="en-US"/>
-        </w:rPr>
-        <w:t>fResult</w:t>
-      </w:r>
-      <w:proofErr w:type="spellEnd"/>
-      <w:r>
-        <w:rPr>
-          <w:rFonts w:ascii="Courier New" w:hAnsi="Courier New" w:cs="Courier New"/>
-          <w:color w:val="000000"/>
-          <w:lang w:val="en-US"/>
-        </w:rPr>
-        <w:t xml:space="preserve">, </w:t>
-      </w:r>
-      <w:proofErr w:type="spellStart"/>
+          <w:color w:val="000000"/>
+          <w:lang w:val="en-US"/>
+        </w:rPr>
+        <w:t>xi = zeros(</w:t>
+      </w:r>
       <w:proofErr w:type="gramStart"/>
       <w:r>
         <w:rPr>
@@ -6009,9 +6120,8 @@
           <w:color w:val="000000"/>
           <w:lang w:val="en-US"/>
         </w:rPr>
-        <w:t>xI,fI</w:t>
-      </w:r>
-      <w:proofErr w:type="spellEnd"/>
+        <w:t>1,MaxIterationCount</w:t>
+      </w:r>
       <w:proofErr w:type="gramEnd"/>
       <w:r>
         <w:rPr>
@@ -6019,43 +6129,7 @@
           <w:color w:val="000000"/>
           <w:lang w:val="en-US"/>
         </w:rPr>
-        <w:t xml:space="preserve">, </w:t>
-      </w:r>
-      <w:proofErr w:type="spellStart"/>
-      <w:r>
-        <w:rPr>
-          <w:rFonts w:ascii="Courier New" w:hAnsi="Courier New" w:cs="Courier New"/>
-          <w:color w:val="000000"/>
-          <w:lang w:val="en-US"/>
-        </w:rPr>
-        <w:t>iterationCount</w:t>
-      </w:r>
-      <w:proofErr w:type="spellEnd"/>
-      <w:r>
-        <w:rPr>
-          <w:rFonts w:ascii="Courier New" w:hAnsi="Courier New" w:cs="Courier New"/>
-          <w:color w:val="000000"/>
-          <w:lang w:val="en-US"/>
-        </w:rPr>
-        <w:t xml:space="preserve">] = </w:t>
-      </w:r>
-      <w:proofErr w:type="spellStart"/>
-      <w:r>
-        <w:rPr>
-          <w:rFonts w:ascii="Courier New" w:hAnsi="Courier New" w:cs="Courier New"/>
-          <w:color w:val="000000"/>
-          <w:lang w:val="en-US"/>
-        </w:rPr>
-        <w:t>GoldenSection</w:t>
-      </w:r>
-      <w:proofErr w:type="spellEnd"/>
-      <w:r>
-        <w:rPr>
-          <w:rFonts w:ascii="Courier New" w:hAnsi="Courier New" w:cs="Courier New"/>
-          <w:color w:val="000000"/>
-          <w:lang w:val="en-US"/>
-        </w:rPr>
-        <w:t>(a, b, eps)</w:t>
+        <w:t>());</w:t>
       </w:r>
     </w:p>
     <w:p>
@@ -6066,30 +6140,34 @@
         <w:spacing w:after="0" w:line="240" w:lineRule="auto"/>
         <w:rPr>
           <w:rFonts w:ascii="Courier New" w:hAnsi="Courier New" w:cs="Courier New"/>
-        </w:rPr>
-      </w:pPr>
-      <w:r>
-        <w:rPr>
-          <w:rFonts w:ascii="Courier New" w:hAnsi="Courier New" w:cs="Courier New"/>
-          <w:color w:val="228B22"/>
-        </w:rPr>
-        <w:t xml:space="preserve">% a - начало отрезка, b - конец отрезка, </w:t>
-      </w:r>
-      <w:proofErr w:type="spellStart"/>
-      <w:r>
-        <w:rPr>
-          <w:rFonts w:ascii="Courier New" w:hAnsi="Courier New" w:cs="Courier New"/>
-          <w:color w:val="228B22"/>
-        </w:rPr>
-        <w:t>eps</w:t>
-      </w:r>
-      <w:proofErr w:type="spellEnd"/>
-      <w:r>
-        <w:rPr>
-          <w:rFonts w:ascii="Courier New" w:hAnsi="Courier New" w:cs="Courier New"/>
-          <w:color w:val="228B22"/>
-        </w:rPr>
-        <w:t xml:space="preserve"> - точность поиска</w:t>
+          <w:lang w:val="en-US"/>
+        </w:rPr>
+      </w:pPr>
+      <w:r>
+        <w:rPr>
+          <w:rFonts w:ascii="Courier New" w:hAnsi="Courier New" w:cs="Courier New"/>
+          <w:color w:val="000000"/>
+          <w:lang w:val="en-US"/>
+        </w:rPr>
+        <w:t>fi = zeros(</w:t>
+      </w:r>
+      <w:proofErr w:type="gramStart"/>
+      <w:r>
+        <w:rPr>
+          <w:rFonts w:ascii="Courier New" w:hAnsi="Courier New" w:cs="Courier New"/>
+          <w:color w:val="000000"/>
+          <w:lang w:val="en-US"/>
+        </w:rPr>
+        <w:t>1,MaxIterationCount</w:t>
+      </w:r>
+      <w:proofErr w:type="gramEnd"/>
+      <w:r>
+        <w:rPr>
+          <w:rFonts w:ascii="Courier New" w:hAnsi="Courier New" w:cs="Courier New"/>
+          <w:color w:val="000000"/>
+          <w:lang w:val="en-US"/>
+        </w:rPr>
+        <w:t>());</w:t>
       </w:r>
     </w:p>
     <w:p>
@@ -6100,46 +6178,16 @@
         <w:spacing w:after="0" w:line="240" w:lineRule="auto"/>
         <w:rPr>
           <w:rFonts w:ascii="Courier New" w:hAnsi="Courier New" w:cs="Courier New"/>
-        </w:rPr>
-      </w:pPr>
-      <w:r>
-        <w:rPr>
-          <w:rFonts w:ascii="Courier New" w:hAnsi="Courier New" w:cs="Courier New"/>
-          <w:color w:val="228B22"/>
-        </w:rPr>
-        <w:t xml:space="preserve">% </w:t>
-      </w:r>
-      <w:proofErr w:type="spellStart"/>
-      <w:r>
-        <w:rPr>
-          <w:rFonts w:ascii="Courier New" w:hAnsi="Courier New" w:cs="Courier New"/>
-          <w:color w:val="228B22"/>
-        </w:rPr>
-        <w:t>xResult</w:t>
-      </w:r>
-      <w:proofErr w:type="spellEnd"/>
-      <w:r>
-        <w:rPr>
-          <w:rFonts w:ascii="Courier New" w:hAnsi="Courier New" w:cs="Courier New"/>
-          <w:color w:val="228B22"/>
-        </w:rPr>
-        <w:t xml:space="preserve"> - оптимальный x*, %</w:t>
-      </w:r>
-      <w:proofErr w:type="spellStart"/>
-      <w:r>
-        <w:rPr>
-          <w:rFonts w:ascii="Courier New" w:hAnsi="Courier New" w:cs="Courier New"/>
-          <w:color w:val="228B22"/>
-        </w:rPr>
-        <w:t>fResult</w:t>
-      </w:r>
-      <w:proofErr w:type="spellEnd"/>
-      <w:r>
-        <w:rPr>
-          <w:rFonts w:ascii="Courier New" w:hAnsi="Courier New" w:cs="Courier New"/>
-          <w:color w:val="228B22"/>
-        </w:rPr>
-        <w:t xml:space="preserve"> - значение целевой функции в x*</w:t>
+          <w:lang w:val="en-US"/>
+        </w:rPr>
+      </w:pPr>
+      <w:r>
+        <w:rPr>
+          <w:rFonts w:ascii="Courier New" w:hAnsi="Courier New" w:cs="Courier New"/>
+          <w:color w:val="000000"/>
+          <w:lang w:val="en-US"/>
+        </w:rPr>
+        <w:t xml:space="preserve"> </w:t>
       </w:r>
     </w:p>
     <w:p>
@@ -6150,46 +6198,34 @@
         <w:spacing w:after="0" w:line="240" w:lineRule="auto"/>
         <w:rPr>
           <w:rFonts w:ascii="Courier New" w:hAnsi="Courier New" w:cs="Courier New"/>
-        </w:rPr>
-      </w:pPr>
-      <w:r>
-        <w:rPr>
-          <w:rFonts w:ascii="Courier New" w:hAnsi="Courier New" w:cs="Courier New"/>
-          <w:color w:val="228B22"/>
-        </w:rPr>
-        <w:t xml:space="preserve">% </w:t>
-      </w:r>
-      <w:proofErr w:type="spellStart"/>
-      <w:r>
-        <w:rPr>
-          <w:rFonts w:ascii="Courier New" w:hAnsi="Courier New" w:cs="Courier New"/>
-          <w:color w:val="228B22"/>
-        </w:rPr>
-        <w:t>xI</w:t>
-      </w:r>
-      <w:proofErr w:type="spellEnd"/>
-      <w:r>
-        <w:rPr>
-          <w:rFonts w:ascii="Courier New" w:hAnsi="Courier New" w:cs="Courier New"/>
-          <w:color w:val="228B22"/>
-        </w:rPr>
-        <w:t xml:space="preserve">-последовательность </w:t>
-      </w:r>
-      <w:proofErr w:type="spellStart"/>
-      <w:r>
-        <w:rPr>
-          <w:rFonts w:ascii="Courier New" w:hAnsi="Courier New" w:cs="Courier New"/>
-          <w:color w:val="228B22"/>
-        </w:rPr>
-        <w:t>xi</w:t>
-      </w:r>
-      <w:proofErr w:type="spellEnd"/>
-      <w:r>
-        <w:rPr>
-          <w:rFonts w:ascii="Courier New" w:hAnsi="Courier New" w:cs="Courier New"/>
-          <w:color w:val="228B22"/>
-        </w:rPr>
-        <w:t>, приближающих точку искомого минимума</w:t>
+          <w:lang w:val="en-US"/>
+        </w:rPr>
+      </w:pPr>
+      <w:r>
+        <w:rPr>
+          <w:rFonts w:ascii="Courier New" w:hAnsi="Courier New" w:cs="Courier New"/>
+          <w:color w:val="000000"/>
+          <w:lang w:val="en-US"/>
+        </w:rPr>
+        <w:t>phi = (</w:t>
+      </w:r>
+      <w:proofErr w:type="gramStart"/>
+      <w:r>
+        <w:rPr>
+          <w:rFonts w:ascii="Courier New" w:hAnsi="Courier New" w:cs="Courier New"/>
+          <w:color w:val="000000"/>
+          <w:lang w:val="en-US"/>
+        </w:rPr>
+        <w:t>sqrt(</w:t>
+      </w:r>
+      <w:proofErr w:type="gramEnd"/>
+      <w:r>
+        <w:rPr>
+          <w:rFonts w:ascii="Courier New" w:hAnsi="Courier New" w:cs="Courier New"/>
+          <w:color w:val="000000"/>
+          <w:lang w:val="en-US"/>
+        </w:rPr>
+        <w:t>5) - 1) / 2;</w:t>
       </w:r>
     </w:p>
     <w:p>
@@ -6200,46 +6236,34 @@
         <w:spacing w:after="0" w:line="240" w:lineRule="auto"/>
         <w:rPr>
           <w:rFonts w:ascii="Courier New" w:hAnsi="Courier New" w:cs="Courier New"/>
-        </w:rPr>
-      </w:pPr>
-      <w:r>
-        <w:rPr>
-          <w:rFonts w:ascii="Courier New" w:hAnsi="Courier New" w:cs="Courier New"/>
-          <w:color w:val="228B22"/>
-        </w:rPr>
-        <w:t xml:space="preserve">% </w:t>
-      </w:r>
-      <w:proofErr w:type="spellStart"/>
-      <w:r>
-        <w:rPr>
-          <w:rFonts w:ascii="Courier New" w:hAnsi="Courier New" w:cs="Courier New"/>
-          <w:color w:val="228B22"/>
-        </w:rPr>
-        <w:t>fI</w:t>
-      </w:r>
-      <w:proofErr w:type="spellEnd"/>
-      <w:r>
-        <w:rPr>
-          <w:rFonts w:ascii="Courier New" w:hAnsi="Courier New" w:cs="Courier New"/>
-          <w:color w:val="228B22"/>
-        </w:rPr>
-        <w:t xml:space="preserve">-последовательность </w:t>
-      </w:r>
-      <w:proofErr w:type="spellStart"/>
-      <w:r>
-        <w:rPr>
-          <w:rFonts w:ascii="Courier New" w:hAnsi="Courier New" w:cs="Courier New"/>
-          <w:color w:val="228B22"/>
-        </w:rPr>
-        <w:t>fi</w:t>
-      </w:r>
-      <w:proofErr w:type="spellEnd"/>
-      <w:r>
-        <w:rPr>
-          <w:rFonts w:ascii="Courier New" w:hAnsi="Courier New" w:cs="Courier New"/>
-          <w:color w:val="228B22"/>
-        </w:rPr>
-        <w:t>, приближающих точку искомого минимума</w:t>
+          <w:lang w:val="en-US"/>
+        </w:rPr>
+      </w:pPr>
+      <w:r>
+        <w:rPr>
+          <w:rFonts w:ascii="Courier New" w:hAnsi="Courier New" w:cs="Courier New"/>
+          <w:color w:val="000000"/>
+          <w:lang w:val="en-US"/>
+        </w:rPr>
+        <w:t xml:space="preserve">x2 = a + (b - </w:t>
+      </w:r>
+      <w:proofErr w:type="gramStart"/>
+      <w:r>
+        <w:rPr>
+          <w:rFonts w:ascii="Courier New" w:hAnsi="Courier New" w:cs="Courier New"/>
+          <w:color w:val="000000"/>
+          <w:lang w:val="en-US"/>
+        </w:rPr>
+        <w:t>a)*</w:t>
+      </w:r>
+      <w:proofErr w:type="gramEnd"/>
+      <w:r>
+        <w:rPr>
+          <w:rFonts w:ascii="Courier New" w:hAnsi="Courier New" w:cs="Courier New"/>
+          <w:color w:val="000000"/>
+          <w:lang w:val="en-US"/>
+        </w:rPr>
+        <w:t>phi;</w:t>
       </w:r>
     </w:p>
     <w:p>
@@ -6250,30 +6274,16 @@
         <w:spacing w:after="0" w:line="240" w:lineRule="auto"/>
         <w:rPr>
           <w:rFonts w:ascii="Courier New" w:hAnsi="Courier New" w:cs="Courier New"/>
-        </w:rPr>
-      </w:pPr>
-      <w:r>
-        <w:rPr>
-          <w:rFonts w:ascii="Courier New" w:hAnsi="Courier New" w:cs="Courier New"/>
-          <w:color w:val="228B22"/>
-        </w:rPr>
-        <w:t xml:space="preserve">% </w:t>
-      </w:r>
-      <w:proofErr w:type="spellStart"/>
-      <w:r>
-        <w:rPr>
-          <w:rFonts w:ascii="Courier New" w:hAnsi="Courier New" w:cs="Courier New"/>
-          <w:color w:val="228B22"/>
-        </w:rPr>
-        <w:t>iterationCount</w:t>
-      </w:r>
-      <w:proofErr w:type="spellEnd"/>
-      <w:r>
-        <w:rPr>
-          <w:rFonts w:ascii="Courier New" w:hAnsi="Courier New" w:cs="Courier New"/>
-          <w:color w:val="228B22"/>
-        </w:rPr>
-        <w:t xml:space="preserve"> - число вычислений значения целевой функции</w:t>
+          <w:lang w:val="en-US"/>
+        </w:rPr>
+      </w:pPr>
+      <w:r>
+        <w:rPr>
+          <w:rFonts w:ascii="Courier New" w:hAnsi="Courier New" w:cs="Courier New"/>
+          <w:color w:val="000000"/>
+          <w:lang w:val="en-US"/>
+        </w:rPr>
+        <w:t>x1 = a + b - x2;</w:t>
       </w:r>
     </w:p>
     <w:p>
@@ -6284,14 +6294,26 @@
         <w:spacing w:after="0" w:line="240" w:lineRule="auto"/>
         <w:rPr>
           <w:rFonts w:ascii="Courier New" w:hAnsi="Courier New" w:cs="Courier New"/>
-        </w:rPr>
-      </w:pPr>
-      <w:r>
-        <w:rPr>
-          <w:rFonts w:ascii="Courier New" w:hAnsi="Courier New" w:cs="Courier New"/>
-          <w:color w:val="228B22"/>
-        </w:rPr>
-        <w:t xml:space="preserve"> </w:t>
+          <w:lang w:val="en-US"/>
+        </w:rPr>
+      </w:pPr>
+      <w:proofErr w:type="gramStart"/>
+      <w:r>
+        <w:rPr>
+          <w:rFonts w:ascii="Courier New" w:hAnsi="Courier New" w:cs="Courier New"/>
+          <w:color w:val="000000"/>
+          <w:lang w:val="en-US"/>
+        </w:rPr>
+        <w:t>xi(</w:t>
+      </w:r>
+      <w:proofErr w:type="gramEnd"/>
+      <w:r>
+        <w:rPr>
+          <w:rFonts w:ascii="Courier New" w:hAnsi="Courier New" w:cs="Courier New"/>
+          <w:color w:val="000000"/>
+          <w:lang w:val="en-US"/>
+        </w:rPr>
+        <w:t>1) = x1;</w:t>
       </w:r>
     </w:p>
     <w:p>
@@ -6305,14 +6327,6 @@
           <w:lang w:val="en-US"/>
         </w:rPr>
       </w:pPr>
-      <w:r>
-        <w:rPr>
-          <w:rFonts w:ascii="Courier New" w:hAnsi="Courier New" w:cs="Courier New"/>
-          <w:color w:val="000000"/>
-          <w:lang w:val="en-US"/>
-        </w:rPr>
-        <w:t>xi = zeros(</w:t>
-      </w:r>
       <w:proofErr w:type="gramStart"/>
       <w:r>
         <w:rPr>
@@ -6320,7 +6334,7 @@
           <w:color w:val="000000"/>
           <w:lang w:val="en-US"/>
         </w:rPr>
-        <w:t>1,MaxIterationCount</w:t>
+        <w:t>xi(</w:t>
       </w:r>
       <w:proofErr w:type="gramEnd"/>
       <w:r>
@@ -6329,7 +6343,7 @@
           <w:color w:val="000000"/>
           <w:lang w:val="en-US"/>
         </w:rPr>
-        <w:t>());</w:t>
+        <w:t xml:space="preserve">2) = x2; </w:t>
       </w:r>
     </w:p>
     <w:p>
@@ -6349,25 +6363,25 @@
           <w:color w:val="000000"/>
           <w:lang w:val="en-US"/>
         </w:rPr>
-        <w:t>fi = zeros(</w:t>
-      </w:r>
-      <w:proofErr w:type="gramStart"/>
-      <w:r>
-        <w:rPr>
-          <w:rFonts w:ascii="Courier New" w:hAnsi="Courier New" w:cs="Courier New"/>
-          <w:color w:val="000000"/>
-          <w:lang w:val="en-US"/>
-        </w:rPr>
-        <w:t>1,MaxIterationCount</w:t>
-      </w:r>
-      <w:proofErr w:type="gramEnd"/>
-      <w:r>
-        <w:rPr>
-          <w:rFonts w:ascii="Courier New" w:hAnsi="Courier New" w:cs="Courier New"/>
-          <w:color w:val="000000"/>
-          <w:lang w:val="en-US"/>
-        </w:rPr>
-        <w:t>());</w:t>
+        <w:t xml:space="preserve">f1 = </w:t>
+      </w:r>
+      <w:proofErr w:type="spellStart"/>
+      <w:r>
+        <w:rPr>
+          <w:rFonts w:ascii="Courier New" w:hAnsi="Courier New" w:cs="Courier New"/>
+          <w:color w:val="000000"/>
+          <w:lang w:val="en-US"/>
+        </w:rPr>
+        <w:t>Func</w:t>
+      </w:r>
+      <w:proofErr w:type="spellEnd"/>
+      <w:r>
+        <w:rPr>
+          <w:rFonts w:ascii="Courier New" w:hAnsi="Courier New" w:cs="Courier New"/>
+          <w:color w:val="000000"/>
+          <w:lang w:val="en-US"/>
+        </w:rPr>
+        <w:t>(x1);</w:t>
       </w:r>
     </w:p>
     <w:p>
@@ -6387,25 +6401,25 @@
           <w:color w:val="000000"/>
           <w:lang w:val="en-US"/>
         </w:rPr>
-        <w:t xml:space="preserve">phi = (1 + </w:t>
-      </w:r>
-      <w:proofErr w:type="gramStart"/>
-      <w:r>
-        <w:rPr>
-          <w:rFonts w:ascii="Courier New" w:hAnsi="Courier New" w:cs="Courier New"/>
-          <w:color w:val="000000"/>
-          <w:lang w:val="en-US"/>
-        </w:rPr>
-        <w:t>sqrt(</w:t>
-      </w:r>
-      <w:proofErr w:type="gramEnd"/>
-      <w:r>
-        <w:rPr>
-          <w:rFonts w:ascii="Courier New" w:hAnsi="Courier New" w:cs="Courier New"/>
-          <w:color w:val="000000"/>
-          <w:lang w:val="en-US"/>
-        </w:rPr>
-        <w:t>5)) / 2;</w:t>
+        <w:t xml:space="preserve">f2 = </w:t>
+      </w:r>
+      <w:proofErr w:type="spellStart"/>
+      <w:r>
+        <w:rPr>
+          <w:rFonts w:ascii="Courier New" w:hAnsi="Courier New" w:cs="Courier New"/>
+          <w:color w:val="000000"/>
+          <w:lang w:val="en-US"/>
+        </w:rPr>
+        <w:t>Func</w:t>
+      </w:r>
+      <w:proofErr w:type="spellEnd"/>
+      <w:r>
+        <w:rPr>
+          <w:rFonts w:ascii="Courier New" w:hAnsi="Courier New" w:cs="Courier New"/>
+          <w:color w:val="000000"/>
+          <w:lang w:val="en-US"/>
+        </w:rPr>
+        <w:t>(x2);</w:t>
       </w:r>
     </w:p>
     <w:p>
@@ -6419,13 +6433,23 @@
           <w:lang w:val="en-US"/>
         </w:rPr>
       </w:pPr>
-      <w:r>
-        <w:rPr>
-          <w:rFonts w:ascii="Courier New" w:hAnsi="Courier New" w:cs="Courier New"/>
-          <w:color w:val="000000"/>
-          <w:lang w:val="en-US"/>
-        </w:rPr>
-        <w:t xml:space="preserve"> </w:t>
+      <w:proofErr w:type="gramStart"/>
+      <w:r>
+        <w:rPr>
+          <w:rFonts w:ascii="Courier New" w:hAnsi="Courier New" w:cs="Courier New"/>
+          <w:color w:val="000000"/>
+          <w:lang w:val="en-US"/>
+        </w:rPr>
+        <w:t>fi(</w:t>
+      </w:r>
+      <w:proofErr w:type="gramEnd"/>
+      <w:r>
+        <w:rPr>
+          <w:rFonts w:ascii="Courier New" w:hAnsi="Courier New" w:cs="Courier New"/>
+          <w:color w:val="000000"/>
+          <w:lang w:val="en-US"/>
+        </w:rPr>
+        <w:t>1) = f1;</w:t>
       </w:r>
     </w:p>
     <w:p>
@@ -6439,13 +6463,23 @@
           <w:lang w:val="en-US"/>
         </w:rPr>
       </w:pPr>
-      <w:r>
-        <w:rPr>
-          <w:rFonts w:ascii="Courier New" w:hAnsi="Courier New" w:cs="Courier New"/>
-          <w:color w:val="000000"/>
-          <w:lang w:val="en-US"/>
-        </w:rPr>
-        <w:t>x1 = b - (b - a)/phi;</w:t>
+      <w:proofErr w:type="gramStart"/>
+      <w:r>
+        <w:rPr>
+          <w:rFonts w:ascii="Courier New" w:hAnsi="Courier New" w:cs="Courier New"/>
+          <w:color w:val="000000"/>
+          <w:lang w:val="en-US"/>
+        </w:rPr>
+        <w:t>fi(</w:t>
+      </w:r>
+      <w:proofErr w:type="gramEnd"/>
+      <w:r>
+        <w:rPr>
+          <w:rFonts w:ascii="Courier New" w:hAnsi="Courier New" w:cs="Courier New"/>
+          <w:color w:val="000000"/>
+          <w:lang w:val="en-US"/>
+        </w:rPr>
+        <w:t>2) = f2;</w:t>
       </w:r>
     </w:p>
     <w:p>
@@ -6465,7 +6499,7 @@
           <w:color w:val="000000"/>
           <w:lang w:val="en-US"/>
         </w:rPr>
-        <w:t>x2 = a + (b - a)/phi;</w:t>
+        <w:t xml:space="preserve"> </w:t>
       </w:r>
     </w:p>
     <w:p>
@@ -6479,23 +6513,23 @@
           <w:lang w:val="en-US"/>
         </w:rPr>
       </w:pPr>
-      <w:proofErr w:type="gramStart"/>
-      <w:r>
-        <w:rPr>
-          <w:rFonts w:ascii="Courier New" w:hAnsi="Courier New" w:cs="Courier New"/>
-          <w:color w:val="000000"/>
-          <w:lang w:val="en-US"/>
-        </w:rPr>
-        <w:t>xi(</w:t>
-      </w:r>
-      <w:proofErr w:type="gramEnd"/>
-      <w:r>
-        <w:rPr>
-          <w:rFonts w:ascii="Courier New" w:hAnsi="Courier New" w:cs="Courier New"/>
-          <w:color w:val="000000"/>
-          <w:lang w:val="en-US"/>
-        </w:rPr>
-        <w:t>1) = x1;</w:t>
+      <w:proofErr w:type="spellStart"/>
+      <w:r>
+        <w:rPr>
+          <w:rFonts w:ascii="Courier New" w:hAnsi="Courier New" w:cs="Courier New"/>
+          <w:color w:val="000000"/>
+          <w:lang w:val="en-US"/>
+        </w:rPr>
+        <w:t>iter</w:t>
+      </w:r>
+      <w:proofErr w:type="spellEnd"/>
+      <w:r>
+        <w:rPr>
+          <w:rFonts w:ascii="Courier New" w:hAnsi="Courier New" w:cs="Courier New"/>
+          <w:color w:val="000000"/>
+          <w:lang w:val="en-US"/>
+        </w:rPr>
+        <w:t xml:space="preserve"> = 2;</w:t>
       </w:r>
     </w:p>
     <w:p>
@@ -6513,10 +6547,18 @@
       <w:r>
         <w:rPr>
           <w:rFonts w:ascii="Courier New" w:hAnsi="Courier New" w:cs="Courier New"/>
-          <w:color w:val="000000"/>
-          <w:lang w:val="en-US"/>
-        </w:rPr>
-        <w:t>xi(</w:t>
+          <w:color w:val="0000FF"/>
+          <w:lang w:val="en-US"/>
+        </w:rPr>
+        <w:t>while</w:t>
+      </w:r>
+      <w:r>
+        <w:rPr>
+          <w:rFonts w:ascii="Courier New" w:hAnsi="Courier New" w:cs="Courier New"/>
+          <w:color w:val="000000"/>
+          <w:lang w:val="en-US"/>
+        </w:rPr>
+        <w:t>(</w:t>
       </w:r>
       <w:proofErr w:type="gramEnd"/>
       <w:r>
@@ -6525,7 +6567,7 @@
           <w:color w:val="000000"/>
           <w:lang w:val="en-US"/>
         </w:rPr>
-        <w:t>2) = x2;</w:t>
+        <w:t>abs(b - a) &gt; eps)</w:t>
       </w:r>
     </w:p>
     <w:p>
@@ -6545,7 +6587,43 @@
           <w:color w:val="000000"/>
           <w:lang w:val="en-US"/>
         </w:rPr>
-        <w:t xml:space="preserve"> </w:t>
+        <w:t xml:space="preserve">    </w:t>
+      </w:r>
+      <w:proofErr w:type="spellStart"/>
+      <w:r>
+        <w:rPr>
+          <w:rFonts w:ascii="Courier New" w:hAnsi="Courier New" w:cs="Courier New"/>
+          <w:color w:val="000000"/>
+          <w:lang w:val="en-US"/>
+        </w:rPr>
+        <w:t>iter</w:t>
+      </w:r>
+      <w:proofErr w:type="spellEnd"/>
+      <w:r>
+        <w:rPr>
+          <w:rFonts w:ascii="Courier New" w:hAnsi="Courier New" w:cs="Courier New"/>
+          <w:color w:val="000000"/>
+          <w:lang w:val="en-US"/>
+        </w:rPr>
+        <w:t xml:space="preserve"> = </w:t>
+      </w:r>
+      <w:proofErr w:type="spellStart"/>
+      <w:r>
+        <w:rPr>
+          <w:rFonts w:ascii="Courier New" w:hAnsi="Courier New" w:cs="Courier New"/>
+          <w:color w:val="000000"/>
+          <w:lang w:val="en-US"/>
+        </w:rPr>
+        <w:t>iter</w:t>
+      </w:r>
+      <w:proofErr w:type="spellEnd"/>
+      <w:r>
+        <w:rPr>
+          <w:rFonts w:ascii="Courier New" w:hAnsi="Courier New" w:cs="Courier New"/>
+          <w:color w:val="000000"/>
+          <w:lang w:val="en-US"/>
+        </w:rPr>
+        <w:t xml:space="preserve"> + 1;</w:t>
       </w:r>
     </w:p>
     <w:p>
@@ -6565,25 +6643,33 @@
           <w:color w:val="000000"/>
           <w:lang w:val="en-US"/>
         </w:rPr>
-        <w:t xml:space="preserve">f1 = </w:t>
-      </w:r>
-      <w:proofErr w:type="spellStart"/>
-      <w:r>
-        <w:rPr>
-          <w:rFonts w:ascii="Courier New" w:hAnsi="Courier New" w:cs="Courier New"/>
-          <w:color w:val="000000"/>
-          <w:lang w:val="en-US"/>
-        </w:rPr>
-        <w:t>Func</w:t>
-      </w:r>
-      <w:proofErr w:type="spellEnd"/>
-      <w:r>
-        <w:rPr>
-          <w:rFonts w:ascii="Courier New" w:hAnsi="Courier New" w:cs="Courier New"/>
-          <w:color w:val="000000"/>
-          <w:lang w:val="en-US"/>
-        </w:rPr>
-        <w:t>(x1);</w:t>
+        <w:t xml:space="preserve">    </w:t>
+      </w:r>
+      <w:proofErr w:type="gramStart"/>
+      <w:r>
+        <w:rPr>
+          <w:rFonts w:ascii="Courier New" w:hAnsi="Courier New" w:cs="Courier New"/>
+          <w:color w:val="0000FF"/>
+          <w:lang w:val="en-US"/>
+        </w:rPr>
+        <w:t>if</w:t>
+      </w:r>
+      <w:r>
+        <w:rPr>
+          <w:rFonts w:ascii="Courier New" w:hAnsi="Courier New" w:cs="Courier New"/>
+          <w:color w:val="000000"/>
+          <w:lang w:val="en-US"/>
+        </w:rPr>
+        <w:t>(</w:t>
+      </w:r>
+      <w:proofErr w:type="gramEnd"/>
+      <w:r>
+        <w:rPr>
+          <w:rFonts w:ascii="Courier New" w:hAnsi="Courier New" w:cs="Courier New"/>
+          <w:color w:val="000000"/>
+          <w:lang w:val="en-US"/>
+        </w:rPr>
+        <w:t>f1 &lt; f2)</w:t>
       </w:r>
     </w:p>
     <w:p>
@@ -6603,25 +6689,7 @@
           <w:color w:val="000000"/>
           <w:lang w:val="en-US"/>
         </w:rPr>
-        <w:t xml:space="preserve">f2 = </w:t>
-      </w:r>
-      <w:proofErr w:type="spellStart"/>
-      <w:r>
-        <w:rPr>
-          <w:rFonts w:ascii="Courier New" w:hAnsi="Courier New" w:cs="Courier New"/>
-          <w:color w:val="000000"/>
-          <w:lang w:val="en-US"/>
-        </w:rPr>
-        <w:t>Func</w:t>
-      </w:r>
-      <w:proofErr w:type="spellEnd"/>
-      <w:r>
-        <w:rPr>
-          <w:rFonts w:ascii="Courier New" w:hAnsi="Courier New" w:cs="Courier New"/>
-          <w:color w:val="000000"/>
-          <w:lang w:val="en-US"/>
-        </w:rPr>
-        <w:t>(x2);</w:t>
+        <w:t xml:space="preserve">        b = x2;</w:t>
       </w:r>
     </w:p>
     <w:p>
@@ -6635,23 +6703,13 @@
           <w:lang w:val="en-US"/>
         </w:rPr>
       </w:pPr>
-      <w:proofErr w:type="gramStart"/>
-      <w:r>
-        <w:rPr>
-          <w:rFonts w:ascii="Courier New" w:hAnsi="Courier New" w:cs="Courier New"/>
-          <w:color w:val="000000"/>
-          <w:lang w:val="en-US"/>
-        </w:rPr>
-        <w:t>fi(</w:t>
-      </w:r>
-      <w:proofErr w:type="gramEnd"/>
-      <w:r>
-        <w:rPr>
-          <w:rFonts w:ascii="Courier New" w:hAnsi="Courier New" w:cs="Courier New"/>
-          <w:color w:val="000000"/>
-          <w:lang w:val="en-US"/>
-        </w:rPr>
-        <w:t>1) = f1;</w:t>
+      <w:r>
+        <w:rPr>
+          <w:rFonts w:ascii="Courier New" w:hAnsi="Courier New" w:cs="Courier New"/>
+          <w:color w:val="000000"/>
+          <w:lang w:val="en-US"/>
+        </w:rPr>
+        <w:t xml:space="preserve">        x2 = x1;</w:t>
       </w:r>
     </w:p>
     <w:p>
@@ -6665,23 +6723,13 @@
           <w:lang w:val="en-US"/>
         </w:rPr>
       </w:pPr>
-      <w:proofErr w:type="gramStart"/>
-      <w:r>
-        <w:rPr>
-          <w:rFonts w:ascii="Courier New" w:hAnsi="Courier New" w:cs="Courier New"/>
-          <w:color w:val="000000"/>
-          <w:lang w:val="en-US"/>
-        </w:rPr>
-        <w:t>fi(</w:t>
-      </w:r>
-      <w:proofErr w:type="gramEnd"/>
-      <w:r>
-        <w:rPr>
-          <w:rFonts w:ascii="Courier New" w:hAnsi="Courier New" w:cs="Courier New"/>
-          <w:color w:val="000000"/>
-          <w:lang w:val="en-US"/>
-        </w:rPr>
-        <w:t>2) = f2;</w:t>
+      <w:r>
+        <w:rPr>
+          <w:rFonts w:ascii="Courier New" w:hAnsi="Courier New" w:cs="Courier New"/>
+          <w:color w:val="000000"/>
+          <w:lang w:val="en-US"/>
+        </w:rPr>
+        <w:t xml:space="preserve">        f2 = f1;</w:t>
       </w:r>
     </w:p>
     <w:p>
@@ -6701,7 +6749,7 @@
           <w:color w:val="000000"/>
           <w:lang w:val="en-US"/>
         </w:rPr>
-        <w:t xml:space="preserve"> </w:t>
+        <w:t xml:space="preserve">        x1 = a + b - x1;</w:t>
       </w:r>
     </w:p>
     <w:p>
@@ -6715,6 +6763,14 @@
           <w:lang w:val="en-US"/>
         </w:rPr>
       </w:pPr>
+      <w:r>
+        <w:rPr>
+          <w:rFonts w:ascii="Courier New" w:hAnsi="Courier New" w:cs="Courier New"/>
+          <w:color w:val="000000"/>
+          <w:lang w:val="en-US"/>
+        </w:rPr>
+        <w:t xml:space="preserve">        f1 = </w:t>
+      </w:r>
       <w:proofErr w:type="spellStart"/>
       <w:r>
         <w:rPr>
@@ -6722,7 +6778,7 @@
           <w:color w:val="000000"/>
           <w:lang w:val="en-US"/>
         </w:rPr>
-        <w:t>iter</w:t>
+        <w:t>Func</w:t>
       </w:r>
       <w:proofErr w:type="spellEnd"/>
       <w:r>
@@ -6731,7 +6787,7 @@
           <w:color w:val="000000"/>
           <w:lang w:val="en-US"/>
         </w:rPr>
-        <w:t xml:space="preserve"> = 2;</w:t>
+        <w:t>(x1);</w:t>
       </w:r>
     </w:p>
     <w:p>
@@ -6745,31 +6801,31 @@
           <w:lang w:val="en-US"/>
         </w:rPr>
       </w:pPr>
-      <w:proofErr w:type="gramStart"/>
-      <w:r>
-        <w:rPr>
-          <w:rFonts w:ascii="Courier New" w:hAnsi="Courier New" w:cs="Courier New"/>
-          <w:color w:val="0000FF"/>
-          <w:lang w:val="en-US"/>
-        </w:rPr>
-        <w:t>while</w:t>
-      </w:r>
-      <w:r>
-        <w:rPr>
-          <w:rFonts w:ascii="Courier New" w:hAnsi="Courier New" w:cs="Courier New"/>
-          <w:color w:val="000000"/>
-          <w:lang w:val="en-US"/>
-        </w:rPr>
-        <w:t>(</w:t>
-      </w:r>
-      <w:proofErr w:type="gramEnd"/>
-      <w:r>
-        <w:rPr>
-          <w:rFonts w:ascii="Courier New" w:hAnsi="Courier New" w:cs="Courier New"/>
-          <w:color w:val="000000"/>
-          <w:lang w:val="en-US"/>
-        </w:rPr>
-        <w:t>abs(b - a) &gt; eps)</w:t>
+      <w:r>
+        <w:rPr>
+          <w:rFonts w:ascii="Courier New" w:hAnsi="Courier New" w:cs="Courier New"/>
+          <w:color w:val="000000"/>
+          <w:lang w:val="en-US"/>
+        </w:rPr>
+        <w:t xml:space="preserve">        xi(</w:t>
+      </w:r>
+      <w:proofErr w:type="spellStart"/>
+      <w:r>
+        <w:rPr>
+          <w:rFonts w:ascii="Courier New" w:hAnsi="Courier New" w:cs="Courier New"/>
+          <w:color w:val="000000"/>
+          <w:lang w:val="en-US"/>
+        </w:rPr>
+        <w:t>iter</w:t>
+      </w:r>
+      <w:proofErr w:type="spellEnd"/>
+      <w:r>
+        <w:rPr>
+          <w:rFonts w:ascii="Courier New" w:hAnsi="Courier New" w:cs="Courier New"/>
+          <w:color w:val="000000"/>
+          <w:lang w:val="en-US"/>
+        </w:rPr>
+        <w:t>) = x1;</w:t>
       </w:r>
     </w:p>
     <w:p>
@@ -6789,7 +6845,7 @@
           <w:color w:val="000000"/>
           <w:lang w:val="en-US"/>
         </w:rPr>
-        <w:t xml:space="preserve">    </w:t>
+        <w:t xml:space="preserve">        fi(</w:t>
       </w:r>
       <w:proofErr w:type="spellStart"/>
       <w:r>
@@ -6807,25 +6863,7 @@
           <w:color w:val="000000"/>
           <w:lang w:val="en-US"/>
         </w:rPr>
-        <w:t xml:space="preserve"> = </w:t>
-      </w:r>
-      <w:proofErr w:type="spellStart"/>
-      <w:r>
-        <w:rPr>
-          <w:rFonts w:ascii="Courier New" w:hAnsi="Courier New" w:cs="Courier New"/>
-          <w:color w:val="000000"/>
-          <w:lang w:val="en-US"/>
-        </w:rPr>
-        <w:t>iter</w:t>
-      </w:r>
-      <w:proofErr w:type="spellEnd"/>
-      <w:r>
-        <w:rPr>
-          <w:rFonts w:ascii="Courier New" w:hAnsi="Courier New" w:cs="Courier New"/>
-          <w:color w:val="000000"/>
-          <w:lang w:val="en-US"/>
-        </w:rPr>
-        <w:t xml:space="preserve"> + 1;</w:t>
+        <w:t>) = f1;</w:t>
       </w:r>
     </w:p>
     <w:p>
@@ -6847,31 +6885,13 @@
         </w:rPr>
         <w:t xml:space="preserve">    </w:t>
       </w:r>
-      <w:proofErr w:type="gramStart"/>
       <w:r>
         <w:rPr>
           <w:rFonts w:ascii="Courier New" w:hAnsi="Courier New" w:cs="Courier New"/>
           <w:color w:val="0000FF"/>
           <w:lang w:val="en-US"/>
         </w:rPr>
-        <w:t>if</w:t>
-      </w:r>
-      <w:r>
-        <w:rPr>
-          <w:rFonts w:ascii="Courier New" w:hAnsi="Courier New" w:cs="Courier New"/>
-          <w:color w:val="000000"/>
-          <w:lang w:val="en-US"/>
-        </w:rPr>
-        <w:t>(</w:t>
-      </w:r>
-      <w:proofErr w:type="gramEnd"/>
-      <w:r>
-        <w:rPr>
-          <w:rFonts w:ascii="Courier New" w:hAnsi="Courier New" w:cs="Courier New"/>
-          <w:color w:val="000000"/>
-          <w:lang w:val="en-US"/>
-        </w:rPr>
-        <w:t>f1 &lt; f2)</w:t>
+        <w:t>else</w:t>
       </w:r>
     </w:p>
     <w:p>
@@ -6891,7 +6911,7 @@
           <w:color w:val="000000"/>
           <w:lang w:val="en-US"/>
         </w:rPr>
-        <w:t xml:space="preserve">        b = x2;</w:t>
+        <w:t xml:space="preserve">        a = x1;</w:t>
       </w:r>
     </w:p>
     <w:p>
@@ -6911,7 +6931,7 @@
           <w:color w:val="000000"/>
           <w:lang w:val="en-US"/>
         </w:rPr>
-        <w:t xml:space="preserve">        x2 = x1;</w:t>
+        <w:t xml:space="preserve">        x1 = x2;</w:t>
       </w:r>
     </w:p>
     <w:p>
@@ -6931,7 +6951,7 @@
           <w:color w:val="000000"/>
           <w:lang w:val="en-US"/>
         </w:rPr>
-        <w:t xml:space="preserve">        f2 = f1;</w:t>
+        <w:t xml:space="preserve">        f1 = f2;</w:t>
       </w:r>
     </w:p>
     <w:p>
@@ -6951,7 +6971,7 @@
           <w:color w:val="000000"/>
           <w:lang w:val="en-US"/>
         </w:rPr>
-        <w:t xml:space="preserve">        x1 = a + (b - a)/phi;</w:t>
+        <w:t xml:space="preserve">        x2 = a + b - x2;</w:t>
       </w:r>
     </w:p>
     <w:p>
@@ -6971,7 +6991,7 @@
           <w:color w:val="000000"/>
           <w:lang w:val="en-US"/>
         </w:rPr>
-        <w:t xml:space="preserve">        f1 = </w:t>
+        <w:t xml:space="preserve">        f2 = </w:t>
       </w:r>
       <w:proofErr w:type="spellStart"/>
       <w:r>
@@ -6989,7 +7009,7 @@
           <w:color w:val="000000"/>
           <w:lang w:val="en-US"/>
         </w:rPr>
-        <w:t>(x1);</w:t>
+        <w:t>(x2);</w:t>
       </w:r>
     </w:p>
     <w:p>
@@ -7009,15 +7029,25 @@
           <w:color w:val="000000"/>
           <w:lang w:val="en-US"/>
         </w:rPr>
-        <w:t xml:space="preserve">    </w:t>
-      </w:r>
-      <w:r>
-        <w:rPr>
-          <w:rFonts w:ascii="Courier New" w:hAnsi="Courier New" w:cs="Courier New"/>
-          <w:color w:val="0000FF"/>
-          <w:lang w:val="en-US"/>
-        </w:rPr>
-        <w:t>else</w:t>
+        <w:t xml:space="preserve">        xi(</w:t>
+      </w:r>
+      <w:proofErr w:type="spellStart"/>
+      <w:r>
+        <w:rPr>
+          <w:rFonts w:ascii="Courier New" w:hAnsi="Courier New" w:cs="Courier New"/>
+          <w:color w:val="000000"/>
+          <w:lang w:val="en-US"/>
+        </w:rPr>
+        <w:t>iter</w:t>
+      </w:r>
+      <w:proofErr w:type="spellEnd"/>
+      <w:r>
+        <w:rPr>
+          <w:rFonts w:ascii="Courier New" w:hAnsi="Courier New" w:cs="Courier New"/>
+          <w:color w:val="000000"/>
+          <w:lang w:val="en-US"/>
+        </w:rPr>
+        <w:t>) = x2;</w:t>
       </w:r>
     </w:p>
     <w:p>
@@ -7037,7 +7067,43 @@
           <w:color w:val="000000"/>
           <w:lang w:val="en-US"/>
         </w:rPr>
-        <w:t xml:space="preserve">        a = x1;</w:t>
+        <w:t xml:space="preserve">        fi(</w:t>
+      </w:r>
+      <w:proofErr w:type="spellStart"/>
+      <w:r>
+        <w:rPr>
+          <w:rFonts w:ascii="Courier New" w:hAnsi="Courier New" w:cs="Courier New"/>
+          <w:color w:val="000000"/>
+          <w:lang w:val="en-US"/>
+        </w:rPr>
+        <w:t>iter</w:t>
+      </w:r>
+      <w:proofErr w:type="spellEnd"/>
+      <w:r>
+        <w:rPr>
+          <w:rFonts w:ascii="Courier New" w:hAnsi="Courier New" w:cs="Courier New"/>
+          <w:color w:val="000000"/>
+          <w:lang w:val="en-US"/>
+        </w:rPr>
+        <w:t xml:space="preserve">) = </w:t>
+      </w:r>
+      <w:proofErr w:type="spellStart"/>
+      <w:r>
+        <w:rPr>
+          <w:rFonts w:ascii="Courier New" w:hAnsi="Courier New" w:cs="Courier New"/>
+          <w:color w:val="000000"/>
+          <w:lang w:val="en-US"/>
+        </w:rPr>
+        <w:t>Func</w:t>
+      </w:r>
+      <w:proofErr w:type="spellEnd"/>
+      <w:r>
+        <w:rPr>
+          <w:rFonts w:ascii="Courier New" w:hAnsi="Courier New" w:cs="Courier New"/>
+          <w:color w:val="000000"/>
+          <w:lang w:val="en-US"/>
+        </w:rPr>
+        <w:t>(x2);</w:t>
       </w:r>
     </w:p>
     <w:p>
@@ -7057,7 +7123,15 @@
           <w:color w:val="000000"/>
           <w:lang w:val="en-US"/>
         </w:rPr>
-        <w:t xml:space="preserve">        x1 = x2;</w:t>
+        <w:t xml:space="preserve">    </w:t>
+      </w:r>
+      <w:r>
+        <w:rPr>
+          <w:rFonts w:ascii="Courier New" w:hAnsi="Courier New" w:cs="Courier New"/>
+          <w:color w:val="0000FF"/>
+          <w:lang w:val="en-US"/>
+        </w:rPr>
+        <w:t>end</w:t>
       </w:r>
     </w:p>
     <w:p>
@@ -7074,10 +7148,10 @@
       <w:r>
         <w:rPr>
           <w:rFonts w:ascii="Courier New" w:hAnsi="Courier New" w:cs="Courier New"/>
-          <w:color w:val="000000"/>
-          <w:lang w:val="en-US"/>
-        </w:rPr>
-        <w:t xml:space="preserve">        f1 = f2;</w:t>
+          <w:color w:val="0000FF"/>
+          <w:lang w:val="en-US"/>
+        </w:rPr>
+        <w:t>end</w:t>
       </w:r>
     </w:p>
     <w:p>
@@ -7091,13 +7165,41 @@
           <w:lang w:val="en-US"/>
         </w:rPr>
       </w:pPr>
-      <w:r>
-        <w:rPr>
-          <w:rFonts w:ascii="Courier New" w:hAnsi="Courier New" w:cs="Courier New"/>
-          <w:color w:val="000000"/>
-          <w:lang w:val="en-US"/>
-        </w:rPr>
-        <w:t xml:space="preserve">        x2 = b - (b - a)/phi;</w:t>
+      <w:proofErr w:type="spellStart"/>
+      <w:r>
+        <w:rPr>
+          <w:rFonts w:ascii="Courier New" w:hAnsi="Courier New" w:cs="Courier New"/>
+          <w:color w:val="000000"/>
+          <w:lang w:val="en-US"/>
+        </w:rPr>
+        <w:t>iterationCount</w:t>
+      </w:r>
+      <w:proofErr w:type="spellEnd"/>
+      <w:r>
+        <w:rPr>
+          <w:rFonts w:ascii="Courier New" w:hAnsi="Courier New" w:cs="Courier New"/>
+          <w:color w:val="000000"/>
+          <w:lang w:val="en-US"/>
+        </w:rPr>
+        <w:t xml:space="preserve"> = </w:t>
+      </w:r>
+      <w:proofErr w:type="spellStart"/>
+      <w:r>
+        <w:rPr>
+          <w:rFonts w:ascii="Courier New" w:hAnsi="Courier New" w:cs="Courier New"/>
+          <w:color w:val="000000"/>
+          <w:lang w:val="en-US"/>
+        </w:rPr>
+        <w:t>iter</w:t>
+      </w:r>
+      <w:proofErr w:type="spellEnd"/>
+      <w:r>
+        <w:rPr>
+          <w:rFonts w:ascii="Courier New" w:hAnsi="Courier New" w:cs="Courier New"/>
+          <w:color w:val="000000"/>
+          <w:lang w:val="en-US"/>
+        </w:rPr>
+        <w:t>;</w:t>
       </w:r>
     </w:p>
     <w:p>
@@ -7111,14 +7213,6 @@
           <w:lang w:val="en-US"/>
         </w:rPr>
       </w:pPr>
-      <w:r>
-        <w:rPr>
-          <w:rFonts w:ascii="Courier New" w:hAnsi="Courier New" w:cs="Courier New"/>
-          <w:color w:val="000000"/>
-          <w:lang w:val="en-US"/>
-        </w:rPr>
-        <w:t xml:space="preserve">        f2 = </w:t>
-      </w:r>
       <w:proofErr w:type="spellStart"/>
       <w:r>
         <w:rPr>
@@ -7126,7 +7220,7 @@
           <w:color w:val="000000"/>
           <w:lang w:val="en-US"/>
         </w:rPr>
-        <w:t>Func</w:t>
+        <w:t>xI</w:t>
       </w:r>
       <w:proofErr w:type="spellEnd"/>
       <w:r>
@@ -7135,7 +7229,7 @@
           <w:color w:val="000000"/>
           <w:lang w:val="en-US"/>
         </w:rPr>
-        <w:t>(x2);</w:t>
+        <w:t xml:space="preserve"> = xi;</w:t>
       </w:r>
     </w:p>
     <w:p>
@@ -7149,21 +7243,23 @@
           <w:lang w:val="en-US"/>
         </w:rPr>
       </w:pPr>
-      <w:r>
-        <w:rPr>
-          <w:rFonts w:ascii="Courier New" w:hAnsi="Courier New" w:cs="Courier New"/>
-          <w:color w:val="000000"/>
-          <w:lang w:val="en-US"/>
-        </w:rPr>
-        <w:t xml:space="preserve">    </w:t>
-      </w:r>
-      <w:r>
-        <w:rPr>
-          <w:rFonts w:ascii="Courier New" w:hAnsi="Courier New" w:cs="Courier New"/>
-          <w:color w:val="0000FF"/>
-          <w:lang w:val="en-US"/>
-        </w:rPr>
-        <w:t>end</w:t>
+      <w:proofErr w:type="spellStart"/>
+      <w:r>
+        <w:rPr>
+          <w:rFonts w:ascii="Courier New" w:hAnsi="Courier New" w:cs="Courier New"/>
+          <w:color w:val="000000"/>
+          <w:lang w:val="en-US"/>
+        </w:rPr>
+        <w:t>fI</w:t>
+      </w:r>
+      <w:proofErr w:type="spellEnd"/>
+      <w:r>
+        <w:rPr>
+          <w:rFonts w:ascii="Courier New" w:hAnsi="Courier New" w:cs="Courier New"/>
+          <w:color w:val="000000"/>
+          <w:lang w:val="en-US"/>
+        </w:rPr>
+        <w:t xml:space="preserve"> = fi;</w:t>
       </w:r>
     </w:p>
     <w:p>
@@ -7177,14 +7273,6 @@
           <w:lang w:val="en-US"/>
         </w:rPr>
       </w:pPr>
-      <w:r>
-        <w:rPr>
-          <w:rFonts w:ascii="Courier New" w:hAnsi="Courier New" w:cs="Courier New"/>
-          <w:color w:val="000000"/>
-          <w:lang w:val="en-US"/>
-        </w:rPr>
-        <w:t xml:space="preserve">    xi(</w:t>
-      </w:r>
       <w:proofErr w:type="spellStart"/>
       <w:r>
         <w:rPr>
@@ -7192,7 +7280,7 @@
           <w:color w:val="000000"/>
           <w:lang w:val="en-US"/>
         </w:rPr>
-        <w:t>iter</w:t>
+        <w:t>xResult</w:t>
       </w:r>
       <w:proofErr w:type="spellEnd"/>
       <w:r>
@@ -7201,7 +7289,7 @@
           <w:color w:val="000000"/>
           <w:lang w:val="en-US"/>
         </w:rPr>
-        <w:t>) = (x1 + x2)/2;</w:t>
+        <w:t xml:space="preserve"> = (x1 + x2)/2;</w:t>
       </w:r>
     </w:p>
     <w:p>
@@ -7215,14 +7303,6 @@
           <w:lang w:val="en-US"/>
         </w:rPr>
       </w:pPr>
-      <w:r>
-        <w:rPr>
-          <w:rFonts w:ascii="Courier New" w:hAnsi="Courier New" w:cs="Courier New"/>
-          <w:color w:val="000000"/>
-          <w:lang w:val="en-US"/>
-        </w:rPr>
-        <w:t xml:space="preserve">    fi(</w:t>
-      </w:r>
       <w:proofErr w:type="spellStart"/>
       <w:r>
         <w:rPr>
@@ -7230,7 +7310,7 @@
           <w:color w:val="000000"/>
           <w:lang w:val="en-US"/>
         </w:rPr>
-        <w:t>iter</w:t>
+        <w:t>fResult</w:t>
       </w:r>
       <w:proofErr w:type="spellEnd"/>
       <w:r>
@@ -7239,10 +7319,9 @@
           <w:color w:val="000000"/>
           <w:lang w:val="en-US"/>
         </w:rPr>
-        <w:t xml:space="preserve">) = </w:t>
+        <w:t xml:space="preserve"> = </w:t>
       </w:r>
       <w:proofErr w:type="spellStart"/>
-      <w:proofErr w:type="gramStart"/>
       <w:r>
         <w:rPr>
           <w:rFonts w:ascii="Courier New" w:hAnsi="Courier New" w:cs="Courier New"/>
@@ -7260,14 +7339,23 @@
         </w:rPr>
         <w:t>(</w:t>
       </w:r>
-      <w:proofErr w:type="gramEnd"/>
-      <w:r>
-        <w:rPr>
-          <w:rFonts w:ascii="Courier New" w:hAnsi="Courier New" w:cs="Courier New"/>
-          <w:color w:val="000000"/>
-          <w:lang w:val="en-US"/>
-        </w:rPr>
-        <w:t>(x1 + x2)/2);</w:t>
+      <w:proofErr w:type="spellStart"/>
+      <w:r>
+        <w:rPr>
+          <w:rFonts w:ascii="Courier New" w:hAnsi="Courier New" w:cs="Courier New"/>
+          <w:color w:val="000000"/>
+          <w:lang w:val="en-US"/>
+        </w:rPr>
+        <w:t>xResult</w:t>
+      </w:r>
+      <w:proofErr w:type="spellEnd"/>
+      <w:r>
+        <w:rPr>
+          <w:rFonts w:ascii="Courier New" w:hAnsi="Courier New" w:cs="Courier New"/>
+          <w:color w:val="000000"/>
+          <w:lang w:val="en-US"/>
+        </w:rPr>
+        <w:t>);</w:t>
       </w:r>
     </w:p>
     <w:p>
@@ -7289,6 +7377,64 @@
         </w:rPr>
         <w:t>end</w:t>
       </w:r>
+      <w:bookmarkStart w:id="0" w:name="_GoBack"/>
+      <w:bookmarkEnd w:id="0"/>
+    </w:p>
+    <w:p>
+      <w:pPr>
+        <w:autoSpaceDE w:val="0"/>
+        <w:autoSpaceDN w:val="0"/>
+        <w:adjustRightInd w:val="0"/>
+        <w:spacing w:before="120" w:after="0" w:line="240" w:lineRule="auto"/>
+        <w:rPr>
+          <w:rFonts w:ascii="Courier New" w:hAnsi="Courier New" w:cs="Courier New"/>
+          <w:lang w:val="en-US"/>
+        </w:rPr>
+      </w:pPr>
+      <w:r>
+        <w:rPr>
+          <w:rFonts w:ascii="Courier New" w:hAnsi="Courier New" w:cs="Courier New"/>
+          <w:color w:val="0000FF"/>
+          <w:lang w:val="en-US"/>
+        </w:rPr>
+        <w:t>function</w:t>
+      </w:r>
+      <w:r>
+        <w:rPr>
+          <w:rFonts w:ascii="Courier New" w:hAnsi="Courier New" w:cs="Courier New"/>
+          <w:color w:val="000000"/>
+          <w:lang w:val="en-US"/>
+        </w:rPr>
+        <w:t xml:space="preserve"> </w:t>
+      </w:r>
+      <w:proofErr w:type="spellStart"/>
+      <w:r>
+        <w:rPr>
+          <w:rFonts w:ascii="Courier New" w:hAnsi="Courier New" w:cs="Courier New"/>
+          <w:color w:val="000000"/>
+          <w:lang w:val="en-US"/>
+        </w:rPr>
+        <w:t>num</w:t>
+      </w:r>
+      <w:proofErr w:type="spellEnd"/>
+      <w:r>
+        <w:rPr>
+          <w:rFonts w:ascii="Courier New" w:hAnsi="Courier New" w:cs="Courier New"/>
+          <w:color w:val="000000"/>
+          <w:lang w:val="en-US"/>
+        </w:rPr>
+        <w:t xml:space="preserve"> = </w:t>
+      </w:r>
+      <w:proofErr w:type="spellStart"/>
+      <w:r>
+        <w:rPr>
+          <w:rFonts w:ascii="Courier New" w:hAnsi="Courier New" w:cs="Courier New"/>
+          <w:color w:val="000000"/>
+          <w:lang w:val="en-US"/>
+        </w:rPr>
+        <w:t>MaxIterationCount</w:t>
+      </w:r>
+      <w:proofErr w:type="spellEnd"/>
     </w:p>
     <w:p>
       <w:pPr>
@@ -7308,7 +7454,7 @@
           <w:color w:val="000000"/>
           <w:lang w:val="en-US"/>
         </w:rPr>
-        <w:t>iterationCount</w:t>
+        <w:t>num</w:t>
       </w:r>
       <w:proofErr w:type="spellEnd"/>
       <w:r>
@@ -7317,25 +7463,7 @@
           <w:color w:val="000000"/>
           <w:lang w:val="en-US"/>
         </w:rPr>
-        <w:t xml:space="preserve"> = </w:t>
-      </w:r>
-      <w:proofErr w:type="spellStart"/>
-      <w:r>
-        <w:rPr>
-          <w:rFonts w:ascii="Courier New" w:hAnsi="Courier New" w:cs="Courier New"/>
-          <w:color w:val="000000"/>
-          <w:lang w:val="en-US"/>
-        </w:rPr>
-        <w:t>iter</w:t>
-      </w:r>
-      <w:proofErr w:type="spellEnd"/>
-      <w:r>
-        <w:rPr>
-          <w:rFonts w:ascii="Courier New" w:hAnsi="Courier New" w:cs="Courier New"/>
-          <w:color w:val="000000"/>
-          <w:lang w:val="en-US"/>
-        </w:rPr>
-        <w:t>;</w:t>
+        <w:t xml:space="preserve"> = 250;</w:t>
       </w:r>
     </w:p>
     <w:p>
@@ -7343,315 +7471,20 @@
         <w:autoSpaceDE w:val="0"/>
         <w:autoSpaceDN w:val="0"/>
         <w:adjustRightInd w:val="0"/>
-        <w:spacing w:after="0" w:line="240" w:lineRule="auto"/>
-        <w:rPr>
-          <w:rFonts w:ascii="Courier New" w:hAnsi="Courier New" w:cs="Courier New"/>
-          <w:lang w:val="en-US"/>
+        <w:spacing w:after="120" w:line="240" w:lineRule="auto"/>
+        <w:rPr>
+          <w:rFonts w:ascii="Courier New" w:hAnsi="Courier New" w:cs="Courier New"/>
         </w:rPr>
       </w:pPr>
       <w:proofErr w:type="spellStart"/>
       <w:r>
         <w:rPr>
           <w:rFonts w:ascii="Courier New" w:hAnsi="Courier New" w:cs="Courier New"/>
-          <w:color w:val="000000"/>
-          <w:lang w:val="en-US"/>
-        </w:rPr>
-        <w:t>xI</w:t>
+          <w:color w:val="0000FF"/>
+        </w:rPr>
+        <w:t>end</w:t>
       </w:r>
       <w:proofErr w:type="spellEnd"/>
-      <w:r>
-        <w:rPr>
-          <w:rFonts w:ascii="Courier New" w:hAnsi="Courier New" w:cs="Courier New"/>
-          <w:color w:val="000000"/>
-          <w:lang w:val="en-US"/>
-        </w:rPr>
-        <w:t xml:space="preserve"> = xi;</w:t>
-      </w:r>
-    </w:p>
-    <w:p>
-      <w:pPr>
-        <w:autoSpaceDE w:val="0"/>
-        <w:autoSpaceDN w:val="0"/>
-        <w:adjustRightInd w:val="0"/>
-        <w:spacing w:after="0" w:line="240" w:lineRule="auto"/>
-        <w:rPr>
-          <w:rFonts w:ascii="Courier New" w:hAnsi="Courier New" w:cs="Courier New"/>
-          <w:lang w:val="en-US"/>
-        </w:rPr>
-      </w:pPr>
-      <w:proofErr w:type="spellStart"/>
-      <w:r>
-        <w:rPr>
-          <w:rFonts w:ascii="Courier New" w:hAnsi="Courier New" w:cs="Courier New"/>
-          <w:color w:val="000000"/>
-          <w:lang w:val="en-US"/>
-        </w:rPr>
-        <w:t>fI</w:t>
-      </w:r>
-      <w:proofErr w:type="spellEnd"/>
-      <w:r>
-        <w:rPr>
-          <w:rFonts w:ascii="Courier New" w:hAnsi="Courier New" w:cs="Courier New"/>
-          <w:color w:val="000000"/>
-          <w:lang w:val="en-US"/>
-        </w:rPr>
-        <w:t xml:space="preserve"> = fi;</w:t>
-      </w:r>
-    </w:p>
-    <w:p>
-      <w:pPr>
-        <w:autoSpaceDE w:val="0"/>
-        <w:autoSpaceDN w:val="0"/>
-        <w:adjustRightInd w:val="0"/>
-        <w:spacing w:after="0" w:line="240" w:lineRule="auto"/>
-        <w:rPr>
-          <w:rFonts w:ascii="Courier New" w:hAnsi="Courier New" w:cs="Courier New"/>
-          <w:lang w:val="en-US"/>
-        </w:rPr>
-      </w:pPr>
-      <w:proofErr w:type="spellStart"/>
-      <w:r>
-        <w:rPr>
-          <w:rFonts w:ascii="Courier New" w:hAnsi="Courier New" w:cs="Courier New"/>
-          <w:color w:val="000000"/>
-          <w:lang w:val="en-US"/>
-        </w:rPr>
-        <w:t>xResult</w:t>
-      </w:r>
-      <w:proofErr w:type="spellEnd"/>
-      <w:r>
-        <w:rPr>
-          <w:rFonts w:ascii="Courier New" w:hAnsi="Courier New" w:cs="Courier New"/>
-          <w:color w:val="000000"/>
-          <w:lang w:val="en-US"/>
-        </w:rPr>
-        <w:t xml:space="preserve"> = (x1 + x2)/2;</w:t>
-      </w:r>
-    </w:p>
-    <w:p>
-      <w:pPr>
-        <w:autoSpaceDE w:val="0"/>
-        <w:autoSpaceDN w:val="0"/>
-        <w:adjustRightInd w:val="0"/>
-        <w:spacing w:after="0" w:line="240" w:lineRule="auto"/>
-        <w:rPr>
-          <w:rFonts w:ascii="Courier New" w:hAnsi="Courier New" w:cs="Courier New"/>
-          <w:lang w:val="en-US"/>
-        </w:rPr>
-      </w:pPr>
-      <w:proofErr w:type="spellStart"/>
-      <w:r>
-        <w:rPr>
-          <w:rFonts w:ascii="Courier New" w:hAnsi="Courier New" w:cs="Courier New"/>
-          <w:color w:val="000000"/>
-          <w:lang w:val="en-US"/>
-        </w:rPr>
-        <w:t>fResult</w:t>
-      </w:r>
-      <w:proofErr w:type="spellEnd"/>
-      <w:r>
-        <w:rPr>
-          <w:rFonts w:ascii="Courier New" w:hAnsi="Courier New" w:cs="Courier New"/>
-          <w:color w:val="000000"/>
-          <w:lang w:val="en-US"/>
-        </w:rPr>
-        <w:t xml:space="preserve"> = </w:t>
-      </w:r>
-      <w:proofErr w:type="spellStart"/>
-      <w:r>
-        <w:rPr>
-          <w:rFonts w:ascii="Courier New" w:hAnsi="Courier New" w:cs="Courier New"/>
-          <w:color w:val="000000"/>
-          <w:lang w:val="en-US"/>
-        </w:rPr>
-        <w:t>Func</w:t>
-      </w:r>
-      <w:proofErr w:type="spellEnd"/>
-      <w:r>
-        <w:rPr>
-          <w:rFonts w:ascii="Courier New" w:hAnsi="Courier New" w:cs="Courier New"/>
-          <w:color w:val="000000"/>
-          <w:lang w:val="en-US"/>
-        </w:rPr>
-        <w:t>(</w:t>
-      </w:r>
-      <w:proofErr w:type="spellStart"/>
-      <w:r>
-        <w:rPr>
-          <w:rFonts w:ascii="Courier New" w:hAnsi="Courier New" w:cs="Courier New"/>
-          <w:color w:val="000000"/>
-          <w:lang w:val="en-US"/>
-        </w:rPr>
-        <w:t>xResult</w:t>
-      </w:r>
-      <w:proofErr w:type="spellEnd"/>
-      <w:r>
-        <w:rPr>
-          <w:rFonts w:ascii="Courier New" w:hAnsi="Courier New" w:cs="Courier New"/>
-          <w:color w:val="000000"/>
-          <w:lang w:val="en-US"/>
-        </w:rPr>
-        <w:t>);</w:t>
-      </w:r>
-    </w:p>
-    <w:p>
-      <w:pPr>
-        <w:autoSpaceDE w:val="0"/>
-        <w:autoSpaceDN w:val="0"/>
-        <w:adjustRightInd w:val="0"/>
-        <w:spacing w:after="0" w:line="240" w:lineRule="auto"/>
-        <w:rPr>
-          <w:rFonts w:ascii="Courier New" w:hAnsi="Courier New" w:cs="Courier New"/>
-          <w:lang w:val="en-US"/>
-        </w:rPr>
-      </w:pPr>
-      <w:r>
-        <w:rPr>
-          <w:rFonts w:ascii="Courier New" w:hAnsi="Courier New" w:cs="Courier New"/>
-          <w:color w:val="0000FF"/>
-          <w:lang w:val="en-US"/>
-        </w:rPr>
-        <w:t>end</w:t>
-      </w:r>
-    </w:p>
-    <w:p>
-      <w:pPr>
-        <w:autoSpaceDE w:val="0"/>
-        <w:autoSpaceDN w:val="0"/>
-        <w:adjustRightInd w:val="0"/>
-        <w:spacing w:after="0" w:line="240" w:lineRule="auto"/>
-        <w:rPr>
-          <w:rFonts w:ascii="Courier New" w:hAnsi="Courier New" w:cs="Courier New"/>
-          <w:lang w:val="en-US"/>
-        </w:rPr>
-      </w:pPr>
-      <w:r>
-        <w:rPr>
-          <w:rFonts w:ascii="Courier New" w:hAnsi="Courier New" w:cs="Courier New"/>
-          <w:color w:val="0000FF"/>
-          <w:lang w:val="en-US"/>
-        </w:rPr>
-        <w:t xml:space="preserve"> </w:t>
-      </w:r>
-    </w:p>
-    <w:p>
-      <w:pPr>
-        <w:autoSpaceDE w:val="0"/>
-        <w:autoSpaceDN w:val="0"/>
-        <w:adjustRightInd w:val="0"/>
-        <w:spacing w:after="0" w:line="240" w:lineRule="auto"/>
-        <w:rPr>
-          <w:rFonts w:ascii="Courier New" w:hAnsi="Courier New" w:cs="Courier New"/>
-          <w:lang w:val="en-US"/>
-        </w:rPr>
-      </w:pPr>
-      <w:r>
-        <w:rPr>
-          <w:rFonts w:ascii="Courier New" w:hAnsi="Courier New" w:cs="Courier New"/>
-          <w:color w:val="0000FF"/>
-          <w:lang w:val="en-US"/>
-        </w:rPr>
-        <w:t>function</w:t>
-      </w:r>
-      <w:r>
-        <w:rPr>
-          <w:rFonts w:ascii="Courier New" w:hAnsi="Courier New" w:cs="Courier New"/>
-          <w:color w:val="000000"/>
-          <w:lang w:val="en-US"/>
-        </w:rPr>
-        <w:t xml:space="preserve"> </w:t>
-      </w:r>
-      <w:proofErr w:type="spellStart"/>
-      <w:r>
-        <w:rPr>
-          <w:rFonts w:ascii="Courier New" w:hAnsi="Courier New" w:cs="Courier New"/>
-          <w:color w:val="000000"/>
-          <w:lang w:val="en-US"/>
-        </w:rPr>
-        <w:t>num</w:t>
-      </w:r>
-      <w:proofErr w:type="spellEnd"/>
-      <w:r>
-        <w:rPr>
-          <w:rFonts w:ascii="Courier New" w:hAnsi="Courier New" w:cs="Courier New"/>
-          <w:color w:val="000000"/>
-          <w:lang w:val="en-US"/>
-        </w:rPr>
-        <w:t xml:space="preserve"> = </w:t>
-      </w:r>
-      <w:proofErr w:type="spellStart"/>
-      <w:r>
-        <w:rPr>
-          <w:rFonts w:ascii="Courier New" w:hAnsi="Courier New" w:cs="Courier New"/>
-          <w:color w:val="000000"/>
-          <w:lang w:val="en-US"/>
-        </w:rPr>
-        <w:t>MaxIterationCount</w:t>
-      </w:r>
-      <w:proofErr w:type="spellEnd"/>
-    </w:p>
-    <w:p>
-      <w:pPr>
-        <w:autoSpaceDE w:val="0"/>
-        <w:autoSpaceDN w:val="0"/>
-        <w:adjustRightInd w:val="0"/>
-        <w:spacing w:after="0" w:line="240" w:lineRule="auto"/>
-        <w:rPr>
-          <w:rFonts w:ascii="Courier New" w:hAnsi="Courier New" w:cs="Courier New"/>
-          <w:lang w:val="en-US"/>
-        </w:rPr>
-      </w:pPr>
-      <w:proofErr w:type="spellStart"/>
-      <w:r>
-        <w:rPr>
-          <w:rFonts w:ascii="Courier New" w:hAnsi="Courier New" w:cs="Courier New"/>
-          <w:color w:val="000000"/>
-          <w:lang w:val="en-US"/>
-        </w:rPr>
-        <w:t>num</w:t>
-      </w:r>
-      <w:proofErr w:type="spellEnd"/>
-      <w:r>
-        <w:rPr>
-          <w:rFonts w:ascii="Courier New" w:hAnsi="Courier New" w:cs="Courier New"/>
-          <w:color w:val="000000"/>
-          <w:lang w:val="en-US"/>
-        </w:rPr>
-        <w:t xml:space="preserve"> = 150;</w:t>
-      </w:r>
-    </w:p>
-    <w:p>
-      <w:pPr>
-        <w:autoSpaceDE w:val="0"/>
-        <w:autoSpaceDN w:val="0"/>
-        <w:adjustRightInd w:val="0"/>
-        <w:spacing w:after="0" w:line="240" w:lineRule="auto"/>
-        <w:rPr>
-          <w:rFonts w:ascii="Courier New" w:hAnsi="Courier New" w:cs="Courier New"/>
-        </w:rPr>
-      </w:pPr>
-      <w:proofErr w:type="spellStart"/>
-      <w:r>
-        <w:rPr>
-          <w:rFonts w:ascii="Courier New" w:hAnsi="Courier New" w:cs="Courier New"/>
-          <w:color w:val="0000FF"/>
-        </w:rPr>
-        <w:t>end</w:t>
-      </w:r>
-      <w:proofErr w:type="spellEnd"/>
-    </w:p>
-    <w:p>
-      <w:pPr>
-        <w:autoSpaceDE w:val="0"/>
-        <w:autoSpaceDN w:val="0"/>
-        <w:adjustRightInd w:val="0"/>
-        <w:spacing w:after="0" w:line="240" w:lineRule="auto"/>
-        <w:rPr>
-          <w:rFonts w:ascii="Courier New" w:hAnsi="Courier New" w:cs="Courier New"/>
-          <w:sz w:val="24"/>
-          <w:szCs w:val="24"/>
-        </w:rPr>
-      </w:pPr>
     </w:p>
     <w:p>
       <w:pPr>
@@ -7664,52 +7497,13 @@
           <w:szCs w:val="24"/>
         </w:rPr>
       </w:pPr>
-    </w:p>
-    <w:p>
-      <w:pPr>
-        <w:spacing w:after="120"/>
-        <w:jc w:val="both"/>
+      <w:r>
         <w:rPr>
           <w:rFonts w:ascii="Times New Roman" w:hAnsi="Times New Roman" w:cs="Times New Roman"/>
           <w:b/>
           <w:sz w:val="28"/>
           <w:szCs w:val="24"/>
         </w:rPr>
-      </w:pPr>
-    </w:p>
-    <w:p>
-      <w:pPr>
-        <w:spacing w:after="120"/>
-        <w:jc w:val="both"/>
-        <w:rPr>
-          <w:rFonts w:ascii="Times New Roman" w:hAnsi="Times New Roman" w:cs="Times New Roman"/>
-          <w:b/>
-          <w:sz w:val="28"/>
-          <w:szCs w:val="24"/>
-        </w:rPr>
-      </w:pPr>
-    </w:p>
-    <w:p>
-      <w:pPr>
-        <w:spacing w:after="120"/>
-        <w:jc w:val="both"/>
-        <w:rPr>
-          <w:rFonts w:ascii="Times New Roman" w:hAnsi="Times New Roman" w:cs="Times New Roman"/>
-          <w:b/>
-          <w:sz w:val="28"/>
-          <w:szCs w:val="24"/>
-        </w:rPr>
-      </w:pPr>
-      <w:bookmarkStart w:id="0" w:name="_GoBack"/>
-      <w:bookmarkEnd w:id="0"/>
-      <w:r>
-        <w:rPr>
-          <w:rFonts w:ascii="Times New Roman" w:hAnsi="Times New Roman" w:cs="Times New Roman"/>
-          <w:b/>
-          <w:sz w:val="28"/>
-          <w:szCs w:val="24"/>
-        </w:rPr>
-        <w:lastRenderedPageBreak/>
         <w:t xml:space="preserve">Результаты расчета </w:t>
       </w:r>
       <w:r>
@@ -7977,7 +7771,7 @@
                 <w:szCs w:val="28"/>
                 <w:lang w:val="en-US"/>
               </w:rPr>
-              <w:t>9</w:t>
+              <w:t>12</w:t>
             </w:r>
           </w:p>
         </w:tc>
@@ -8004,7 +7798,7 @@
                 <w:szCs w:val="28"/>
                 <w:lang w:val="en-US"/>
               </w:rPr>
-              <w:t>0.4918693812</w:t>
+              <w:t>0.4812262631</w:t>
             </w:r>
           </w:p>
         </w:tc>
@@ -8031,7 +7825,16 @@
                 <w:szCs w:val="28"/>
                 <w:lang w:val="en-US"/>
               </w:rPr>
-              <w:t>-1.4735659896</w:t>
+              <w:t>-</w:t>
+            </w:r>
+            <w:r>
+              <w:rPr>
+                <w:rFonts w:ascii="Times New Roman" w:hAnsi="Times New Roman" w:cs="Times New Roman"/>
+                <w:sz w:val="28"/>
+                <w:szCs w:val="28"/>
+                <w:lang w:val="en-US"/>
+              </w:rPr>
+              <w:t>1.4738881035</w:t>
             </w:r>
           </w:p>
         </w:tc>
@@ -8125,17 +7928,9 @@
                 <w:rFonts w:ascii="Times New Roman" w:hAnsi="Times New Roman" w:cs="Times New Roman"/>
                 <w:sz w:val="28"/>
                 <w:szCs w:val="28"/>
-              </w:rPr>
-              <w:t>1</w:t>
-            </w:r>
-            <w:r>
-              <w:rPr>
-                <w:rFonts w:ascii="Times New Roman" w:hAnsi="Times New Roman" w:cs="Times New Roman"/>
-                <w:sz w:val="28"/>
-                <w:szCs w:val="28"/>
                 <w:lang w:val="en-US"/>
               </w:rPr>
-              <w:t>4</w:t>
+              <w:t>22</w:t>
             </w:r>
           </w:p>
         </w:tc>
@@ -8162,7 +7957,7 @@
                 <w:szCs w:val="28"/>
                 <w:lang w:val="en-US"/>
               </w:rPr>
-              <w:t>0.4923020569</w:t>
+              <w:t>0.4824329326</w:t>
             </w:r>
           </w:p>
         </w:tc>
@@ -8189,7 +7984,7 @@
                 <w:szCs w:val="28"/>
                 <w:lang w:val="en-US"/>
               </w:rPr>
-              <w:t>-1.4735352616</w:t>
+              <w:t>-1.4738932836</w:t>
             </w:r>
           </w:p>
         </w:tc>
@@ -8283,17 +8078,9 @@
                 <w:rFonts w:ascii="Times New Roman" w:hAnsi="Times New Roman" w:cs="Times New Roman"/>
                 <w:sz w:val="28"/>
                 <w:szCs w:val="28"/>
-              </w:rPr>
-              <w:t>1</w:t>
-            </w:r>
-            <w:r>
-              <w:rPr>
-                <w:rFonts w:ascii="Times New Roman" w:hAnsi="Times New Roman" w:cs="Times New Roman"/>
-                <w:sz w:val="28"/>
-                <w:szCs w:val="28"/>
                 <w:lang w:val="en-US"/>
               </w:rPr>
-              <w:t>9</w:t>
+              <w:t>31</w:t>
             </w:r>
           </w:p>
         </w:tc>
@@ -8320,7 +8107,7 @@
                 <w:szCs w:val="28"/>
                 <w:lang w:val="en-US"/>
               </w:rPr>
-              <w:t>0.4922985390</w:t>
+              <w:t>0.4824181966</w:t>
             </w:r>
           </w:p>
         </w:tc>
@@ -8347,7 +8134,7 @@
                 <w:szCs w:val="28"/>
                 <w:lang w:val="en-US"/>
               </w:rPr>
-              <w:t>-1.4735355170</w:t>
+              <w:t>-1.4738932844</w:t>
             </w:r>
           </w:p>
         </w:tc>
@@ -9647,7 +9434,7 @@
 </file>
 
 <file path=customXml/itemProps1.xml><?xml version="1.0" encoding="utf-8"?>
-<ds:datastoreItem xmlns:ds="http://schemas.openxmlformats.org/officeDocument/2006/customXml" ds:itemID="{1612005A-7A70-43C6-A1A3-944873EF3C9A}">
+<ds:datastoreItem xmlns:ds="http://schemas.openxmlformats.org/officeDocument/2006/customXml" ds:itemID="{EF1CE2F5-0172-4CC2-A249-D9B66C2951A0}">
   <ds:schemaRefs>
     <ds:schemaRef ds:uri="http://schemas.openxmlformats.org/officeDocument/2006/bibliography"/>
   </ds:schemaRefs>

</xml_diff>